<commit_message>
Add some doc to the new API
</commit_message>
<xml_diff>
--- a/apiDoc.docx
+++ b/apiDoc.docx
@@ -5,21 +5,22 @@
     <w:tbl>
       <w:tblPr>
         <w:tblStyle w:val="Grilledutableau"/>
-        <w:tblW w:w="11160" w:type="dxa"/>
+        <w:tblW w:w="11428" w:type="dxa"/>
         <w:tblInd w:w="-972" w:type="dxa"/>
+        <w:tblLayout w:type="fixed"/>
         <w:tblLook w:val="04A0" w:firstRow="1" w:lastRow="0" w:firstColumn="1" w:lastColumn="0" w:noHBand="0" w:noVBand="1"/>
       </w:tblPr>
       <w:tblGrid>
-        <w:gridCol w:w="2679"/>
-        <w:gridCol w:w="608"/>
-        <w:gridCol w:w="1099"/>
+        <w:gridCol w:w="3632"/>
+        <w:gridCol w:w="678"/>
+        <w:gridCol w:w="1199"/>
         <w:gridCol w:w="3016"/>
-        <w:gridCol w:w="3758"/>
+        <w:gridCol w:w="2903"/>
       </w:tblGrid>
       <w:tr>
         <w:tc>
           <w:tcPr>
-            <w:tcW w:w="2679" w:type="dxa"/>
+            <w:tcW w:w="3632" w:type="dxa"/>
           </w:tcPr>
           <w:p>
             <w:r>
@@ -29,7 +30,7 @@
         </w:tc>
         <w:tc>
           <w:tcPr>
-            <w:tcW w:w="608" w:type="dxa"/>
+            <w:tcW w:w="678" w:type="dxa"/>
           </w:tcPr>
           <w:p>
             <w:r>
@@ -39,7 +40,7 @@
         </w:tc>
         <w:tc>
           <w:tcPr>
-            <w:tcW w:w="1099" w:type="dxa"/>
+            <w:tcW w:w="1199" w:type="dxa"/>
           </w:tcPr>
           <w:p>
             <w:r>
@@ -54,6 +55,312 @@
           <w:p>
             <w:r>
               <w:t>Request</w:t>
+            </w:r>
+          </w:p>
+        </w:tc>
+        <w:tc>
+          <w:tcPr>
+            <w:tcW w:w="2903" w:type="dxa"/>
+          </w:tcPr>
+          <w:p>
+            <w:pPr>
+              <w:tabs>
+                <w:tab w:val="left" w:pos="2677"/>
+              </w:tabs>
+            </w:pPr>
+            <w:r>
+              <w:t>Response</w:t>
+            </w:r>
+          </w:p>
+        </w:tc>
+      </w:tr>
+      <w:tr>
+        <w:tc>
+          <w:tcPr>
+            <w:tcW w:w="3632" w:type="dxa"/>
+          </w:tcPr>
+          <w:p>
+            <w:r>
+              <w:t>{{BASE_URL}}/auth/register</w:t>
+            </w:r>
+          </w:p>
+        </w:tc>
+        <w:tc>
+          <w:tcPr>
+            <w:tcW w:w="678" w:type="dxa"/>
+          </w:tcPr>
+          <w:p>
+            <w:r>
+              <w:t>Post</w:t>
+            </w:r>
+          </w:p>
+        </w:tc>
+        <w:tc>
+          <w:tcPr>
+            <w:tcW w:w="1199" w:type="dxa"/>
+          </w:tcPr>
+          <w:p>
+            <w:r>
+              <w:t xml:space="preserve">Register a new user </w:t>
+            </w:r>
+          </w:p>
+        </w:tc>
+        <w:tc>
+          <w:tcPr>
+            <w:tcW w:w="3016" w:type="dxa"/>
+          </w:tcPr>
+          <w:p>
+            <w:r>
+              <w:t>{</w:t>
+            </w:r>
+          </w:p>
+          <w:p>
+            <w:r>
+              <w:t xml:space="preserve"> "username"         : "med@med.com",</w:t>
+            </w:r>
+          </w:p>
+          <w:p>
+            <w:r>
+              <w:t xml:space="preserve"> "email"            : "med@med.com",</w:t>
+            </w:r>
+          </w:p>
+          <w:p>
+            <w:r>
+              <w:t xml:space="preserve"> "password"         : "medmed",</w:t>
+            </w:r>
+          </w:p>
+          <w:p>
+            <w:r>
+              <w:t>}</w:t>
+            </w:r>
+          </w:p>
+        </w:tc>
+        <w:tc>
+          <w:tcPr>
+            <w:tcW w:w="2903" w:type="dxa"/>
+          </w:tcPr>
+          <w:p>
+            <w:pPr>
+              <w:tabs>
+                <w:tab w:val="left" w:pos="2677"/>
+              </w:tabs>
+            </w:pPr>
+            <w:r>
+              <w:t>{</w:t>
+            </w:r>
+          </w:p>
+          <w:p>
+            <w:pPr>
+              <w:tabs>
+                <w:tab w:val="left" w:pos="2677"/>
+              </w:tabs>
+            </w:pPr>
+            <w:r>
+              <w:t xml:space="preserve"> "username"         : "med@med.com",</w:t>
+            </w:r>
+          </w:p>
+          <w:p>
+            <w:pPr>
+              <w:tabs>
+                <w:tab w:val="left" w:pos="2677"/>
+              </w:tabs>
+            </w:pPr>
+            <w:r>
+              <w:t xml:space="preserve"> "email"            : "med@med.com"</w:t>
+            </w:r>
+          </w:p>
+          <w:p>
+            <w:pPr>
+              <w:tabs>
+                <w:tab w:val="left" w:pos="2677"/>
+              </w:tabs>
+            </w:pPr>
+            <w:r>
+              <w:t>}</w:t>
+            </w:r>
+          </w:p>
+        </w:tc>
+      </w:tr>
+      <w:tr>
+        <w:tc>
+          <w:tcPr>
+            <w:tcW w:w="3632" w:type="dxa"/>
+          </w:tcPr>
+          <w:p>
+            <w:r>
+              <w:t>{{BASE_URL}}/auth/login</w:t>
+            </w:r>
+          </w:p>
+        </w:tc>
+        <w:tc>
+          <w:tcPr>
+            <w:tcW w:w="678" w:type="dxa"/>
+          </w:tcPr>
+          <w:p>
+            <w:r>
+              <w:t>post</w:t>
+            </w:r>
+          </w:p>
+        </w:tc>
+        <w:tc>
+          <w:tcPr>
+            <w:tcW w:w="1199" w:type="dxa"/>
+          </w:tcPr>
+          <w:p>
+            <w:r>
+              <w:t>First time login</w:t>
+            </w:r>
+          </w:p>
+        </w:tc>
+        <w:tc>
+          <w:tcPr>
+            <w:tcW w:w="3016" w:type="dxa"/>
+          </w:tcPr>
+          <w:p>
+            <w:r>
+              <w:t>{</w:t>
+            </w:r>
+          </w:p>
+          <w:p>
+            <w:r>
+              <w:t>"username":"med@med.com",</w:t>
+            </w:r>
+          </w:p>
+          <w:p>
+            <w:r>
+              <w:t>"password":"medmed"</w:t>
+            </w:r>
+          </w:p>
+          <w:p>
+            <w:r>
+              <w:t>}</w:t>
+            </w:r>
+          </w:p>
+        </w:tc>
+        <w:tc>
+          <w:tcPr>
+            <w:tcW w:w="2903" w:type="dxa"/>
+          </w:tcPr>
+          <w:p>
+            <w:pPr>
+              <w:tabs>
+                <w:tab w:val="left" w:pos="2677"/>
+              </w:tabs>
+            </w:pPr>
+            <w:r>
+              <w:t>{</w:t>
+            </w:r>
+          </w:p>
+          <w:p>
+            <w:pPr>
+              <w:tabs>
+                <w:tab w:val="left" w:pos="2677"/>
+              </w:tabs>
+            </w:pPr>
+            <w:r>
+              <w:t xml:space="preserve">  "@id": 1,</w:t>
+            </w:r>
+          </w:p>
+          <w:p>
+            <w:pPr>
+              <w:tabs>
+                <w:tab w:val="left" w:pos="2677"/>
+              </w:tabs>
+            </w:pPr>
+            <w:r>
+              <w:t xml:space="preserve">  "id": 1,</w:t>
+            </w:r>
+          </w:p>
+          <w:p>
+            <w:pPr>
+              <w:tabs>
+                <w:tab w:val="left" w:pos="2677"/>
+              </w:tabs>
+            </w:pPr>
+            <w:r>
+              <w:t xml:space="preserve">  "addAt":  Java8 LocalDateTime  ,</w:t>
+            </w:r>
+          </w:p>
+          <w:p>
+            <w:pPr>
+              <w:tabs>
+                <w:tab w:val="left" w:pos="2677"/>
+              </w:tabs>
+            </w:pPr>
+            <w:r>
+              <w:t xml:space="preserve">  "updateAt": Java8 LocalDateTime,</w:t>
+            </w:r>
+          </w:p>
+          <w:p>
+            <w:pPr>
+              <w:tabs>
+                <w:tab w:val="left" w:pos="2677"/>
+              </w:tabs>
+            </w:pPr>
+            <w:r>
+              <w:t xml:space="preserve">  "username": "med@med.com",</w:t>
+            </w:r>
+          </w:p>
+          <w:p>
+            <w:pPr>
+              <w:tabs>
+                <w:tab w:val="left" w:pos="2677"/>
+              </w:tabs>
+            </w:pPr>
+            <w:r>
+              <w:t xml:space="preserve">  "email": "med@med.com",</w:t>
+            </w:r>
+          </w:p>
+          <w:p>
+            <w:pPr>
+              <w:tabs>
+                <w:tab w:val="left" w:pos="2677"/>
+              </w:tabs>
+            </w:pPr>
+            <w:r>
+              <w:t xml:space="preserve">  "userRoles": []</w:t>
+            </w:r>
+          </w:p>
+          <w:p>
+            <w:pPr>
+              <w:tabs>
+                <w:tab w:val="left" w:pos="2677"/>
+              </w:tabs>
+            </w:pPr>
+            <w:r>
+              <w:t>}</w:t>
+            </w:r>
+          </w:p>
+        </w:tc>
+      </w:tr>
+      <w:tr>
+        <w:tc>
+          <w:tcPr>
+            <w:tcW w:w="3632" w:type="dxa"/>
+          </w:tcPr>
+          <w:p>
+            <w:r>
+              <w:t>{{BASE_URL}}/secure/rolepermission</w:t>
+            </w:r>
+          </w:p>
+        </w:tc>
+        <w:tc>
+          <w:tcPr>
+            <w:tcW w:w="678" w:type="dxa"/>
+          </w:tcPr>
+          <w:p>
+            <w:r>
+              <w:t>Get</w:t>
+            </w:r>
+          </w:p>
+        </w:tc>
+        <w:tc>
+          <w:tcPr>
+            <w:tcW w:w="1199" w:type="dxa"/>
+          </w:tcPr>
+          <w:p>
+            <w:r>
+              <w:t xml:space="preserve">Ge troles and permission </w:t>
             </w:r>
             <w:bookmarkStart w:id="0" w:name="_GoBack"/>
             <w:bookmarkEnd w:id="0"/>
@@ -61,11 +368,623 @@
         </w:tc>
         <w:tc>
           <w:tcPr>
-            <w:tcW w:w="3758" w:type="dxa"/>
-          </w:tcPr>
-          <w:p>
-            <w:r>
-              <w:t>Response</w:t>
+            <w:tcW w:w="3016" w:type="dxa"/>
+          </w:tcPr>
+          <w:p/>
+        </w:tc>
+        <w:tc>
+          <w:tcPr>
+            <w:tcW w:w="2903" w:type="dxa"/>
+          </w:tcPr>
+          <w:p>
+            <w:pPr>
+              <w:tabs>
+                <w:tab w:val="left" w:pos="2677"/>
+              </w:tabs>
+            </w:pPr>
+            <w:r>
+              <w:t>{</w:t>
+            </w:r>
+          </w:p>
+          <w:p>
+            <w:pPr>
+              <w:tabs>
+                <w:tab w:val="left" w:pos="2677"/>
+              </w:tabs>
+            </w:pPr>
+            <w:r>
+              <w:t xml:space="preserve">  "newRoles": [],</w:t>
+            </w:r>
+          </w:p>
+          <w:p>
+            <w:pPr>
+              <w:tabs>
+                <w:tab w:val="left" w:pos="2677"/>
+              </w:tabs>
+            </w:pPr>
+            <w:r>
+              <w:t xml:space="preserve">  "newPermissions": [],</w:t>
+            </w:r>
+          </w:p>
+          <w:p>
+            <w:pPr>
+              <w:tabs>
+                <w:tab w:val="left" w:pos="2677"/>
+              </w:tabs>
+            </w:pPr>
+            <w:r>
+              <w:t xml:space="preserve">  "roleEntities": [</w:t>
+            </w:r>
+          </w:p>
+          <w:p>
+            <w:pPr>
+              <w:tabs>
+                <w:tab w:val="left" w:pos="2677"/>
+              </w:tabs>
+            </w:pPr>
+            <w:r>
+              <w:t xml:space="preserve">    {</w:t>
+            </w:r>
+          </w:p>
+          <w:p>
+            <w:pPr>
+              <w:tabs>
+                <w:tab w:val="left" w:pos="2677"/>
+              </w:tabs>
+            </w:pPr>
+            <w:r>
+              <w:t xml:space="preserve">      "@id": 1,</w:t>
+            </w:r>
+          </w:p>
+          <w:p>
+            <w:pPr>
+              <w:tabs>
+                <w:tab w:val="left" w:pos="2677"/>
+              </w:tabs>
+            </w:pPr>
+            <w:r>
+              <w:t xml:space="preserve">      "id": 2,</w:t>
+            </w:r>
+          </w:p>
+          <w:p>
+            <w:pPr>
+              <w:tabs>
+                <w:tab w:val="left" w:pos="2677"/>
+              </w:tabs>
+            </w:pPr>
+            <w:r>
+              <w:t xml:space="preserve">      "isDeleted": true,</w:t>
+            </w:r>
+          </w:p>
+          <w:p>
+            <w:pPr>
+              <w:tabs>
+                <w:tab w:val="left" w:pos="2677"/>
+              </w:tabs>
+            </w:pPr>
+            <w:r>
+              <w:t xml:space="preserve">      "isArchived": false,</w:t>
+            </w:r>
+          </w:p>
+          <w:p>
+            <w:pPr>
+              <w:tabs>
+                <w:tab w:val="left" w:pos="2677"/>
+              </w:tabs>
+            </w:pPr>
+            <w:r>
+              <w:t xml:space="preserve">      "addAt": "2016-11-09 08:35:11",</w:t>
+            </w:r>
+          </w:p>
+          <w:p>
+            <w:pPr>
+              <w:tabs>
+                <w:tab w:val="left" w:pos="2677"/>
+              </w:tabs>
+            </w:pPr>
+            <w:r>
+              <w:t xml:space="preserve">      "updateAt": "2016-11-09 08:35:11",</w:t>
+            </w:r>
+          </w:p>
+          <w:p>
+            <w:pPr>
+              <w:tabs>
+                <w:tab w:val="left" w:pos="2677"/>
+              </w:tabs>
+            </w:pPr>
+            <w:r>
+              <w:t xml:space="preserve">      "name": "new_role_7846",</w:t>
+            </w:r>
+          </w:p>
+          <w:p>
+            <w:pPr>
+              <w:tabs>
+                <w:tab w:val="left" w:pos="2677"/>
+              </w:tabs>
+            </w:pPr>
+            <w:r>
+              <w:t xml:space="preserve">      "userRoles": null,</w:t>
+            </w:r>
+          </w:p>
+          <w:p>
+            <w:pPr>
+              <w:tabs>
+                <w:tab w:val="left" w:pos="2677"/>
+              </w:tabs>
+            </w:pPr>
+            <w:r>
+              <w:t xml:space="preserve">      "rolePermissions": null</w:t>
+            </w:r>
+          </w:p>
+          <w:p>
+            <w:pPr>
+              <w:tabs>
+                <w:tab w:val="left" w:pos="2677"/>
+              </w:tabs>
+            </w:pPr>
+            <w:r>
+              <w:t xml:space="preserve">    },</w:t>
+            </w:r>
+          </w:p>
+          <w:p>
+            <w:pPr>
+              <w:tabs>
+                <w:tab w:val="left" w:pos="2677"/>
+              </w:tabs>
+            </w:pPr>
+            <w:r>
+              <w:t xml:space="preserve">    {</w:t>
+            </w:r>
+          </w:p>
+          <w:p>
+            <w:pPr>
+              <w:tabs>
+                <w:tab w:val="left" w:pos="2677"/>
+              </w:tabs>
+            </w:pPr>
+            <w:r>
+              <w:t xml:space="preserve">      "@id": 2,</w:t>
+            </w:r>
+          </w:p>
+          <w:p>
+            <w:pPr>
+              <w:tabs>
+                <w:tab w:val="left" w:pos="2677"/>
+              </w:tabs>
+            </w:pPr>
+            <w:r>
+              <w:t xml:space="preserve">      "id": 3,</w:t>
+            </w:r>
+          </w:p>
+          <w:p>
+            <w:pPr>
+              <w:tabs>
+                <w:tab w:val="left" w:pos="2677"/>
+              </w:tabs>
+            </w:pPr>
+            <w:r>
+              <w:t xml:space="preserve">      "isDeleted": true,</w:t>
+            </w:r>
+          </w:p>
+          <w:p>
+            <w:pPr>
+              <w:tabs>
+                <w:tab w:val="left" w:pos="2677"/>
+              </w:tabs>
+            </w:pPr>
+            <w:r>
+              <w:t xml:space="preserve">      "isArchived": false,</w:t>
+            </w:r>
+          </w:p>
+          <w:p>
+            <w:pPr>
+              <w:tabs>
+                <w:tab w:val="left" w:pos="2677"/>
+              </w:tabs>
+            </w:pPr>
+            <w:r>
+              <w:t xml:space="preserve">      "addAt": "2016-11-09 08:35:11",</w:t>
+            </w:r>
+          </w:p>
+          <w:p>
+            <w:pPr>
+              <w:tabs>
+                <w:tab w:val="left" w:pos="2677"/>
+              </w:tabs>
+            </w:pPr>
+            <w:r>
+              <w:t xml:space="preserve">      "updateAt": "2016-11-09 08:35:11",</w:t>
+            </w:r>
+          </w:p>
+          <w:p>
+            <w:pPr>
+              <w:tabs>
+                <w:tab w:val="left" w:pos="2677"/>
+              </w:tabs>
+            </w:pPr>
+            <w:r>
+              <w:t xml:space="preserve">      "name": "arole",</w:t>
+            </w:r>
+          </w:p>
+          <w:p>
+            <w:pPr>
+              <w:tabs>
+                <w:tab w:val="left" w:pos="2677"/>
+              </w:tabs>
+            </w:pPr>
+            <w:r>
+              <w:t xml:space="preserve">      "userRoles": null,</w:t>
+            </w:r>
+          </w:p>
+          <w:p>
+            <w:pPr>
+              <w:tabs>
+                <w:tab w:val="left" w:pos="2677"/>
+              </w:tabs>
+            </w:pPr>
+            <w:r>
+              <w:t xml:space="preserve">      "rolePermissions": null</w:t>
+            </w:r>
+          </w:p>
+          <w:p>
+            <w:pPr>
+              <w:tabs>
+                <w:tab w:val="left" w:pos="2677"/>
+              </w:tabs>
+            </w:pPr>
+            <w:r>
+              <w:t xml:space="preserve">    },</w:t>
+            </w:r>
+          </w:p>
+          <w:p>
+            <w:pPr>
+              <w:tabs>
+                <w:tab w:val="left" w:pos="2677"/>
+              </w:tabs>
+            </w:pPr>
+            <w:r>
+              <w:lastRenderedPageBreak/>
+              <w:t xml:space="preserve">    {</w:t>
+            </w:r>
+          </w:p>
+          <w:p>
+            <w:pPr>
+              <w:tabs>
+                <w:tab w:val="left" w:pos="2677"/>
+              </w:tabs>
+            </w:pPr>
+            <w:r>
+              <w:t xml:space="preserve">      "@id": 3,</w:t>
+            </w:r>
+          </w:p>
+          <w:p>
+            <w:pPr>
+              <w:tabs>
+                <w:tab w:val="left" w:pos="2677"/>
+              </w:tabs>
+            </w:pPr>
+            <w:r>
+              <w:t xml:space="preserve">      "id": 5,</w:t>
+            </w:r>
+          </w:p>
+          <w:p>
+            <w:pPr>
+              <w:tabs>
+                <w:tab w:val="left" w:pos="2677"/>
+              </w:tabs>
+            </w:pPr>
+            <w:r>
+              <w:t xml:space="preserve">      "isDeleted": false,</w:t>
+            </w:r>
+          </w:p>
+          <w:p>
+            <w:pPr>
+              <w:tabs>
+                <w:tab w:val="left" w:pos="2677"/>
+              </w:tabs>
+            </w:pPr>
+            <w:r>
+              <w:t xml:space="preserve">      "isArchived": false,</w:t>
+            </w:r>
+          </w:p>
+          <w:p>
+            <w:pPr>
+              <w:tabs>
+                <w:tab w:val="left" w:pos="2677"/>
+              </w:tabs>
+            </w:pPr>
+            <w:r>
+              <w:t xml:space="preserve">      "addAt": "2016-11-11 23:31:03",</w:t>
+            </w:r>
+          </w:p>
+          <w:p>
+            <w:pPr>
+              <w:tabs>
+                <w:tab w:val="left" w:pos="2677"/>
+              </w:tabs>
+            </w:pPr>
+            <w:r>
+              <w:t xml:space="preserve">      "updateAt": "2016-11-11 23:31:03",</w:t>
+            </w:r>
+          </w:p>
+          <w:p>
+            <w:pPr>
+              <w:tabs>
+                <w:tab w:val="left" w:pos="2677"/>
+              </w:tabs>
+            </w:pPr>
+            <w:r>
+              <w:t xml:space="preserve">      "name": "new_role_abc",</w:t>
+            </w:r>
+          </w:p>
+          <w:p>
+            <w:pPr>
+              <w:tabs>
+                <w:tab w:val="left" w:pos="2677"/>
+              </w:tabs>
+            </w:pPr>
+            <w:r>
+              <w:t xml:space="preserve">      "userRoles": null,</w:t>
+            </w:r>
+          </w:p>
+          <w:p>
+            <w:pPr>
+              <w:tabs>
+                <w:tab w:val="left" w:pos="2677"/>
+              </w:tabs>
+            </w:pPr>
+            <w:r>
+              <w:t xml:space="preserve">      "rolePermissions": null</w:t>
+            </w:r>
+          </w:p>
+          <w:p>
+            <w:pPr>
+              <w:tabs>
+                <w:tab w:val="left" w:pos="2677"/>
+              </w:tabs>
+            </w:pPr>
+            <w:r>
+              <w:t xml:space="preserve">    }</w:t>
+            </w:r>
+          </w:p>
+          <w:p>
+            <w:pPr>
+              <w:tabs>
+                <w:tab w:val="left" w:pos="2677"/>
+              </w:tabs>
+            </w:pPr>
+            <w:r>
+              <w:t xml:space="preserve">  ],</w:t>
+            </w:r>
+          </w:p>
+          <w:p>
+            <w:pPr>
+              <w:tabs>
+                <w:tab w:val="left" w:pos="2677"/>
+              </w:tabs>
+            </w:pPr>
+            <w:r>
+              <w:t xml:space="preserve">  "permissionEntities": [</w:t>
+            </w:r>
+          </w:p>
+          <w:p>
+            <w:pPr>
+              <w:tabs>
+                <w:tab w:val="left" w:pos="2677"/>
+              </w:tabs>
+            </w:pPr>
+            <w:r>
+              <w:t xml:space="preserve">    {</w:t>
+            </w:r>
+          </w:p>
+          <w:p>
+            <w:pPr>
+              <w:tabs>
+                <w:tab w:val="left" w:pos="2677"/>
+              </w:tabs>
+            </w:pPr>
+            <w:r>
+              <w:t xml:space="preserve">      "@id": 4,</w:t>
+            </w:r>
+          </w:p>
+          <w:p>
+            <w:pPr>
+              <w:tabs>
+                <w:tab w:val="left" w:pos="2677"/>
+              </w:tabs>
+            </w:pPr>
+            <w:r>
+              <w:t xml:space="preserve">      "id": 3,</w:t>
+            </w:r>
+          </w:p>
+          <w:p>
+            <w:pPr>
+              <w:tabs>
+                <w:tab w:val="left" w:pos="2677"/>
+              </w:tabs>
+            </w:pPr>
+            <w:r>
+              <w:t xml:space="preserve">      "isDeleted": false,</w:t>
+            </w:r>
+          </w:p>
+          <w:p>
+            <w:pPr>
+              <w:tabs>
+                <w:tab w:val="left" w:pos="2677"/>
+              </w:tabs>
+            </w:pPr>
+            <w:r>
+              <w:t xml:space="preserve">      "isArchived": false,</w:t>
+            </w:r>
+          </w:p>
+          <w:p>
+            <w:pPr>
+              <w:tabs>
+                <w:tab w:val="left" w:pos="2677"/>
+              </w:tabs>
+            </w:pPr>
+            <w:r>
+              <w:t xml:space="preserve">      "addAt": "2016-11-09 08:35:11",</w:t>
+            </w:r>
+          </w:p>
+          <w:p>
+            <w:pPr>
+              <w:tabs>
+                <w:tab w:val="left" w:pos="2677"/>
+              </w:tabs>
+            </w:pPr>
+            <w:r>
+              <w:t xml:space="preserve">      "updateAt": "2016-11-09 08:35:11",</w:t>
+            </w:r>
+          </w:p>
+          <w:p>
+            <w:pPr>
+              <w:tabs>
+                <w:tab w:val="left" w:pos="2677"/>
+              </w:tabs>
+            </w:pPr>
+            <w:r>
+              <w:t xml:space="preserve">      "name": "new_permission_14o09",</w:t>
+            </w:r>
+          </w:p>
+          <w:p>
+            <w:pPr>
+              <w:tabs>
+                <w:tab w:val="left" w:pos="2677"/>
+              </w:tabs>
+            </w:pPr>
+            <w:r>
+              <w:t xml:space="preserve">      "rolePermissions": null</w:t>
+            </w:r>
+          </w:p>
+          <w:p>
+            <w:pPr>
+              <w:tabs>
+                <w:tab w:val="left" w:pos="2677"/>
+              </w:tabs>
+            </w:pPr>
+            <w:r>
+              <w:t xml:space="preserve">    },</w:t>
+            </w:r>
+          </w:p>
+          <w:p>
+            <w:pPr>
+              <w:tabs>
+                <w:tab w:val="left" w:pos="2677"/>
+              </w:tabs>
+            </w:pPr>
+            <w:r>
+              <w:t xml:space="preserve">    {</w:t>
+            </w:r>
+          </w:p>
+          <w:p>
+            <w:pPr>
+              <w:tabs>
+                <w:tab w:val="left" w:pos="2677"/>
+              </w:tabs>
+            </w:pPr>
+            <w:r>
+              <w:t xml:space="preserve">      "@id": 5,</w:t>
+            </w:r>
+          </w:p>
+          <w:p>
+            <w:pPr>
+              <w:tabs>
+                <w:tab w:val="left" w:pos="2677"/>
+              </w:tabs>
+            </w:pPr>
+            <w:r>
+              <w:t xml:space="preserve">      "id": 6,</w:t>
+            </w:r>
+          </w:p>
+          <w:p>
+            <w:pPr>
+              <w:tabs>
+                <w:tab w:val="left" w:pos="2677"/>
+              </w:tabs>
+            </w:pPr>
+            <w:r>
+              <w:t xml:space="preserve">      "isDeleted": false,</w:t>
+            </w:r>
+          </w:p>
+          <w:p>
+            <w:pPr>
+              <w:tabs>
+                <w:tab w:val="left" w:pos="2677"/>
+              </w:tabs>
+            </w:pPr>
+            <w:r>
+              <w:t xml:space="preserve">      "isArchived": false,</w:t>
+            </w:r>
+          </w:p>
+          <w:p>
+            <w:pPr>
+              <w:tabs>
+                <w:tab w:val="left" w:pos="2677"/>
+              </w:tabs>
+            </w:pPr>
+            <w:r>
+              <w:t xml:space="preserve">      "addAt": "2016-11-11 23:31:03",</w:t>
+            </w:r>
+          </w:p>
+          <w:p>
+            <w:pPr>
+              <w:tabs>
+                <w:tab w:val="left" w:pos="2677"/>
+              </w:tabs>
+            </w:pPr>
+            <w:r>
+              <w:t xml:space="preserve">      "updateAt": "2016-11-11 23:31:03",</w:t>
+            </w:r>
+          </w:p>
+          <w:p>
+            <w:pPr>
+              <w:tabs>
+                <w:tab w:val="left" w:pos="2677"/>
+              </w:tabs>
+            </w:pPr>
+            <w:r>
+              <w:t xml:space="preserve">      "name": "new_permission_14d",</w:t>
+            </w:r>
+          </w:p>
+          <w:p>
+            <w:pPr>
+              <w:tabs>
+                <w:tab w:val="left" w:pos="2677"/>
+              </w:tabs>
+            </w:pPr>
+            <w:r>
+              <w:t xml:space="preserve">      "rolePermissions": null</w:t>
+            </w:r>
+          </w:p>
+          <w:p>
+            <w:pPr>
+              <w:tabs>
+                <w:tab w:val="left" w:pos="2677"/>
+              </w:tabs>
+            </w:pPr>
+            <w:r>
+              <w:t xml:space="preserve">    }</w:t>
+            </w:r>
+          </w:p>
+          <w:p>
+            <w:pPr>
+              <w:tabs>
+                <w:tab w:val="left" w:pos="2677"/>
+              </w:tabs>
+            </w:pPr>
+            <w:r>
+              <w:t xml:space="preserve">  ]</w:t>
+            </w:r>
+          </w:p>
+          <w:p>
+            <w:pPr>
+              <w:tabs>
+                <w:tab w:val="left" w:pos="2677"/>
+              </w:tabs>
+            </w:pPr>
+            <w:r>
+              <w:t>}</w:t>
             </w:r>
           </w:p>
         </w:tc>
@@ -73,17 +992,18 @@
       <w:tr>
         <w:tc>
           <w:tcPr>
-            <w:tcW w:w="2679" w:type="dxa"/>
-          </w:tcPr>
-          <w:p>
-            <w:r>
-              <w:t>{{BASE_URL}}/auth/register</w:t>
-            </w:r>
-          </w:p>
-        </w:tc>
-        <w:tc>
-          <w:tcPr>
-            <w:tcW w:w="608" w:type="dxa"/>
+            <w:tcW w:w="3632" w:type="dxa"/>
+          </w:tcPr>
+          <w:p>
+            <w:r>
+              <w:lastRenderedPageBreak/>
+              <w:t>{{BASE_URL}}/secure/rolepermission</w:t>
+            </w:r>
+          </w:p>
+        </w:tc>
+        <w:tc>
+          <w:tcPr>
+            <w:tcW w:w="678" w:type="dxa"/>
           </w:tcPr>
           <w:p>
             <w:r>
@@ -93,11 +1013,11 @@
         </w:tc>
         <w:tc>
           <w:tcPr>
-            <w:tcW w:w="1099" w:type="dxa"/>
-          </w:tcPr>
-          <w:p>
-            <w:r>
-              <w:t xml:space="preserve">Register a new user </w:t>
+            <w:tcW w:w="1199" w:type="dxa"/>
+          </w:tcPr>
+          <w:p>
+            <w:r>
+              <w:t>Add role and permission in batch</w:t>
             </w:r>
           </w:p>
         </w:tc>
@@ -112,17 +1032,118 @@
           </w:p>
           <w:p>
             <w:r>
-              <w:t xml:space="preserve"> "username"         : "med@med.com",</w:t>
-            </w:r>
-          </w:p>
-          <w:p>
-            <w:r>
-              <w:t xml:space="preserve"> "email"            : "med@med.com",</w:t>
-            </w:r>
-          </w:p>
-          <w:p>
-            <w:r>
-              <w:t xml:space="preserve"> "password"         : "medmed",</w:t>
+              <w:t xml:space="preserve">  "newRoles": [</w:t>
+            </w:r>
+          </w:p>
+          <w:p>
+            <w:r>
+              <w:t xml:space="preserve">    {</w:t>
+            </w:r>
+          </w:p>
+          <w:p>
+            <w:r>
+              <w:t xml:space="preserve">      "tempId": 996,</w:t>
+            </w:r>
+          </w:p>
+          <w:p>
+            <w:r>
+              <w:t xml:space="preserve">      "userRoles": [],</w:t>
+            </w:r>
+          </w:p>
+          <w:p>
+            <w:r>
+              <w:t xml:space="preserve">      "rolePermissions": [],</w:t>
+            </w:r>
+          </w:p>
+          <w:p>
+            <w:r>
+              <w:t xml:space="preserve">      "name": "new_role_abc"</w:t>
+            </w:r>
+          </w:p>
+          <w:p>
+            <w:r>
+              <w:t xml:space="preserve">    },</w:t>
+            </w:r>
+          </w:p>
+          <w:p>
+            <w:r>
+              <w:t xml:space="preserve">    {</w:t>
+            </w:r>
+          </w:p>
+          <w:p>
+            <w:r>
+              <w:lastRenderedPageBreak/>
+              <w:t xml:space="preserve">      "tempId": 396,</w:t>
+            </w:r>
+          </w:p>
+          <w:p>
+            <w:r>
+              <w:t xml:space="preserve">      "userRoles": [],</w:t>
+            </w:r>
+          </w:p>
+          <w:p>
+            <w:r>
+              <w:t xml:space="preserve">      "rolePermissions": [],</w:t>
+            </w:r>
+          </w:p>
+          <w:p>
+            <w:r>
+              <w:t xml:space="preserve">      "name": "new_role_uds"</w:t>
+            </w:r>
+          </w:p>
+          <w:p>
+            <w:r>
+              <w:t xml:space="preserve">    }</w:t>
+            </w:r>
+          </w:p>
+          <w:p>
+            <w:r>
+              <w:t xml:space="preserve">  ],</w:t>
+            </w:r>
+          </w:p>
+          <w:p>
+            <w:r>
+              <w:t xml:space="preserve">  "newPermissions": [</w:t>
+            </w:r>
+          </w:p>
+          <w:p>
+            <w:r>
+              <w:t xml:space="preserve">    {</w:t>
+            </w:r>
+          </w:p>
+          <w:p>
+            <w:r>
+              <w:t xml:space="preserve">      "tempId": 409,</w:t>
+            </w:r>
+          </w:p>
+          <w:p>
+            <w:r>
+              <w:t xml:space="preserve">      "rolePermissions": [],</w:t>
+            </w:r>
+          </w:p>
+          <w:p>
+            <w:r>
+              <w:t xml:space="preserve">      "name": "new_permission_14d"</w:t>
+            </w:r>
+          </w:p>
+          <w:p>
+            <w:r>
+              <w:t xml:space="preserve">    }</w:t>
+            </w:r>
+          </w:p>
+          <w:p>
+            <w:r>
+              <w:t xml:space="preserve">  ],</w:t>
+            </w:r>
+          </w:p>
+          <w:p>
+            <w:r>
+              <w:t xml:space="preserve">  "roleEntities": [],</w:t>
+            </w:r>
+          </w:p>
+          <w:p>
+            <w:r>
+              <w:t xml:space="preserve">  "permissionEntities": []</w:t>
             </w:r>
           </w:p>
           <w:p>
@@ -133,36 +1154,528 @@
         </w:tc>
         <w:tc>
           <w:tcPr>
-            <w:tcW w:w="3758" w:type="dxa"/>
-          </w:tcPr>
-          <w:p>
-            <w:r>
+            <w:tcW w:w="2903" w:type="dxa"/>
+          </w:tcPr>
+          <w:p>
+            <w:pPr>
+              <w:tabs>
+                <w:tab w:val="left" w:pos="2677"/>
+              </w:tabs>
+            </w:pPr>
+            <w:r>
+              <w:lastRenderedPageBreak/>
               <w:t>{</w:t>
             </w:r>
           </w:p>
           <w:p>
-            <w:r>
-              <w:t xml:space="preserve"> "username"         : "med@med.com",</w:t>
-            </w:r>
-          </w:p>
-          <w:p>
-            <w:r>
-              <w:t xml:space="preserve"> "em</w:t>
-            </w:r>
-            <w:r>
-              <w:t>ail"            : "med@med.com"</w:t>
-            </w:r>
-          </w:p>
-          <w:p>
-            <w:r>
-              <w:t xml:space="preserve"> </w:t>
-            </w:r>
-            <w:r>
-              <w:t xml:space="preserve"> </w:t>
-            </w:r>
-          </w:p>
-          <w:p>
-            <w:r>
+            <w:pPr>
+              <w:tabs>
+                <w:tab w:val="left" w:pos="2677"/>
+              </w:tabs>
+            </w:pPr>
+            <w:r>
+              <w:t xml:space="preserve">  "newRoles": [</w:t>
+            </w:r>
+          </w:p>
+          <w:p>
+            <w:pPr>
+              <w:tabs>
+                <w:tab w:val="left" w:pos="2677"/>
+              </w:tabs>
+            </w:pPr>
+            <w:r>
+              <w:t xml:space="preserve">    {</w:t>
+            </w:r>
+          </w:p>
+          <w:p>
+            <w:pPr>
+              <w:tabs>
+                <w:tab w:val="left" w:pos="2677"/>
+              </w:tabs>
+            </w:pPr>
+            <w:r>
+              <w:t xml:space="preserve">      "@id": 1,</w:t>
+            </w:r>
+          </w:p>
+          <w:p>
+            <w:pPr>
+              <w:tabs>
+                <w:tab w:val="left" w:pos="2677"/>
+              </w:tabs>
+            </w:pPr>
+            <w:r>
+              <w:t xml:space="preserve">      "id": null,</w:t>
+            </w:r>
+          </w:p>
+          <w:p>
+            <w:pPr>
+              <w:tabs>
+                <w:tab w:val="left" w:pos="2677"/>
+              </w:tabs>
+            </w:pPr>
+            <w:r>
+              <w:t xml:space="preserve">      "isDeleted": false,</w:t>
+            </w:r>
+          </w:p>
+          <w:p>
+            <w:pPr>
+              <w:tabs>
+                <w:tab w:val="left" w:pos="2677"/>
+              </w:tabs>
+            </w:pPr>
+            <w:r>
+              <w:t xml:space="preserve">      "isArchived": false,</w:t>
+            </w:r>
+          </w:p>
+          <w:p>
+            <w:pPr>
+              <w:tabs>
+                <w:tab w:val="left" w:pos="2677"/>
+              </w:tabs>
+            </w:pPr>
+            <w:r>
+              <w:t xml:space="preserve">      "addAt": "2016-11-11 23:31:03",</w:t>
+            </w:r>
+          </w:p>
+          <w:p>
+            <w:pPr>
+              <w:tabs>
+                <w:tab w:val="left" w:pos="2677"/>
+              </w:tabs>
+            </w:pPr>
+            <w:r>
+              <w:lastRenderedPageBreak/>
+              <w:t xml:space="preserve">      "updateAt": "2016-11-11 23:31:03",</w:t>
+            </w:r>
+          </w:p>
+          <w:p>
+            <w:pPr>
+              <w:tabs>
+                <w:tab w:val="left" w:pos="2677"/>
+              </w:tabs>
+            </w:pPr>
+            <w:r>
+              <w:t xml:space="preserve">      "name": "new_role_abc",</w:t>
+            </w:r>
+          </w:p>
+          <w:p>
+            <w:pPr>
+              <w:tabs>
+                <w:tab w:val="left" w:pos="2677"/>
+              </w:tabs>
+            </w:pPr>
+            <w:r>
+              <w:t xml:space="preserve">      "userRoles": [],</w:t>
+            </w:r>
+          </w:p>
+          <w:p>
+            <w:pPr>
+              <w:tabs>
+                <w:tab w:val="left" w:pos="2677"/>
+              </w:tabs>
+            </w:pPr>
+            <w:r>
+              <w:t xml:space="preserve">      "rolePermissions": []</w:t>
+            </w:r>
+          </w:p>
+          <w:p>
+            <w:pPr>
+              <w:tabs>
+                <w:tab w:val="left" w:pos="2677"/>
+              </w:tabs>
+            </w:pPr>
+            <w:r>
+              <w:t xml:space="preserve">    }</w:t>
+            </w:r>
+          </w:p>
+          <w:p>
+            <w:pPr>
+              <w:tabs>
+                <w:tab w:val="left" w:pos="2677"/>
+              </w:tabs>
+            </w:pPr>
+            <w:r>
+              <w:t xml:space="preserve">  ],</w:t>
+            </w:r>
+          </w:p>
+          <w:p>
+            <w:pPr>
+              <w:tabs>
+                <w:tab w:val="left" w:pos="2677"/>
+              </w:tabs>
+            </w:pPr>
+            <w:r>
+              <w:t xml:space="preserve">  "newPermissions": [</w:t>
+            </w:r>
+          </w:p>
+          <w:p>
+            <w:pPr>
+              <w:tabs>
+                <w:tab w:val="left" w:pos="2677"/>
+              </w:tabs>
+            </w:pPr>
+            <w:r>
+              <w:t xml:space="preserve">    {</w:t>
+            </w:r>
+          </w:p>
+          <w:p>
+            <w:pPr>
+              <w:tabs>
+                <w:tab w:val="left" w:pos="2677"/>
+              </w:tabs>
+            </w:pPr>
+            <w:r>
+              <w:t xml:space="preserve">      "@id": 2,</w:t>
+            </w:r>
+          </w:p>
+          <w:p>
+            <w:pPr>
+              <w:tabs>
+                <w:tab w:val="left" w:pos="2677"/>
+              </w:tabs>
+            </w:pPr>
+            <w:r>
+              <w:t xml:space="preserve">      "id": null,</w:t>
+            </w:r>
+          </w:p>
+          <w:p>
+            <w:pPr>
+              <w:tabs>
+                <w:tab w:val="left" w:pos="2677"/>
+              </w:tabs>
+            </w:pPr>
+            <w:r>
+              <w:t xml:space="preserve">      "isDeleted": false,</w:t>
+            </w:r>
+          </w:p>
+          <w:p>
+            <w:pPr>
+              <w:tabs>
+                <w:tab w:val="left" w:pos="2677"/>
+              </w:tabs>
+            </w:pPr>
+            <w:r>
+              <w:t xml:space="preserve">      "isArchived": false,</w:t>
+            </w:r>
+          </w:p>
+          <w:p>
+            <w:pPr>
+              <w:tabs>
+                <w:tab w:val="left" w:pos="2677"/>
+              </w:tabs>
+            </w:pPr>
+            <w:r>
+              <w:t xml:space="preserve">      "addAt": "2016-11-11 23:31:03",</w:t>
+            </w:r>
+          </w:p>
+          <w:p>
+            <w:pPr>
+              <w:tabs>
+                <w:tab w:val="left" w:pos="2677"/>
+              </w:tabs>
+            </w:pPr>
+            <w:r>
+              <w:t xml:space="preserve">      "updateAt": "2016-11-11 23:31:03",</w:t>
+            </w:r>
+          </w:p>
+          <w:p>
+            <w:pPr>
+              <w:tabs>
+                <w:tab w:val="left" w:pos="2677"/>
+              </w:tabs>
+            </w:pPr>
+            <w:r>
+              <w:t xml:space="preserve">      "name": "new_permission_14d",</w:t>
+            </w:r>
+          </w:p>
+          <w:p>
+            <w:pPr>
+              <w:tabs>
+                <w:tab w:val="left" w:pos="2677"/>
+              </w:tabs>
+            </w:pPr>
+            <w:r>
+              <w:t xml:space="preserve">      "rolePermissions": []</w:t>
+            </w:r>
+          </w:p>
+          <w:p>
+            <w:pPr>
+              <w:tabs>
+                <w:tab w:val="left" w:pos="2677"/>
+              </w:tabs>
+            </w:pPr>
+            <w:r>
+              <w:t xml:space="preserve">    }</w:t>
+            </w:r>
+          </w:p>
+          <w:p>
+            <w:pPr>
+              <w:tabs>
+                <w:tab w:val="left" w:pos="2677"/>
+              </w:tabs>
+            </w:pPr>
+            <w:r>
+              <w:t xml:space="preserve">  ],</w:t>
+            </w:r>
+          </w:p>
+          <w:p>
+            <w:pPr>
+              <w:tabs>
+                <w:tab w:val="left" w:pos="2677"/>
+              </w:tabs>
+            </w:pPr>
+            <w:r>
+              <w:t xml:space="preserve">  "roleEntities": [</w:t>
+            </w:r>
+          </w:p>
+          <w:p>
+            <w:pPr>
+              <w:tabs>
+                <w:tab w:val="left" w:pos="2677"/>
+              </w:tabs>
+            </w:pPr>
+            <w:r>
+              <w:t xml:space="preserve">    {</w:t>
+            </w:r>
+          </w:p>
+          <w:p>
+            <w:pPr>
+              <w:tabs>
+                <w:tab w:val="left" w:pos="2677"/>
+              </w:tabs>
+            </w:pPr>
+            <w:r>
+              <w:t xml:space="preserve">      "@id": 3,</w:t>
+            </w:r>
+          </w:p>
+          <w:p>
+            <w:pPr>
+              <w:tabs>
+                <w:tab w:val="left" w:pos="2677"/>
+              </w:tabs>
+            </w:pPr>
+            <w:r>
+              <w:t xml:space="preserve">      "id": 5,</w:t>
+            </w:r>
+          </w:p>
+          <w:p>
+            <w:pPr>
+              <w:tabs>
+                <w:tab w:val="left" w:pos="2677"/>
+              </w:tabs>
+            </w:pPr>
+            <w:r>
+              <w:t xml:space="preserve">      "isDeleted": false,</w:t>
+            </w:r>
+          </w:p>
+          <w:p>
+            <w:pPr>
+              <w:tabs>
+                <w:tab w:val="left" w:pos="2677"/>
+              </w:tabs>
+            </w:pPr>
+            <w:r>
+              <w:t xml:space="preserve">      "isArchived": false,</w:t>
+            </w:r>
+          </w:p>
+          <w:p>
+            <w:pPr>
+              <w:tabs>
+                <w:tab w:val="left" w:pos="2677"/>
+              </w:tabs>
+            </w:pPr>
+            <w:r>
+              <w:t xml:space="preserve">      "addAt": "2016-11-11 23:31:03",</w:t>
+            </w:r>
+          </w:p>
+          <w:p>
+            <w:pPr>
+              <w:tabs>
+                <w:tab w:val="left" w:pos="2677"/>
+              </w:tabs>
+            </w:pPr>
+            <w:r>
+              <w:t xml:space="preserve">      "updateAt": "2016-11-11 23:31:03",</w:t>
+            </w:r>
+          </w:p>
+          <w:p>
+            <w:pPr>
+              <w:tabs>
+                <w:tab w:val="left" w:pos="2677"/>
+              </w:tabs>
+            </w:pPr>
+            <w:r>
+              <w:t xml:space="preserve">      "name": "new_role_abc",</w:t>
+            </w:r>
+          </w:p>
+          <w:p>
+            <w:pPr>
+              <w:tabs>
+                <w:tab w:val="left" w:pos="2677"/>
+              </w:tabs>
+            </w:pPr>
+            <w:r>
+              <w:t xml:space="preserve">      "userRoles": null,</w:t>
+            </w:r>
+          </w:p>
+          <w:p>
+            <w:pPr>
+              <w:tabs>
+                <w:tab w:val="left" w:pos="2677"/>
+              </w:tabs>
+            </w:pPr>
+            <w:r>
+              <w:t xml:space="preserve">      "rolePermissions": null</w:t>
+            </w:r>
+          </w:p>
+          <w:p>
+            <w:pPr>
+              <w:tabs>
+                <w:tab w:val="left" w:pos="2677"/>
+              </w:tabs>
+            </w:pPr>
+            <w:r>
+              <w:t xml:space="preserve">    }</w:t>
+            </w:r>
+          </w:p>
+          <w:p>
+            <w:pPr>
+              <w:tabs>
+                <w:tab w:val="left" w:pos="2677"/>
+              </w:tabs>
+            </w:pPr>
+            <w:r>
+              <w:t xml:space="preserve">  ],</w:t>
+            </w:r>
+          </w:p>
+          <w:p>
+            <w:pPr>
+              <w:tabs>
+                <w:tab w:val="left" w:pos="2677"/>
+              </w:tabs>
+            </w:pPr>
+            <w:r>
+              <w:t xml:space="preserve">  "permissionEntities": [</w:t>
+            </w:r>
+          </w:p>
+          <w:p>
+            <w:pPr>
+              <w:tabs>
+                <w:tab w:val="left" w:pos="2677"/>
+              </w:tabs>
+            </w:pPr>
+            <w:r>
+              <w:t xml:space="preserve">    {</w:t>
+            </w:r>
+          </w:p>
+          <w:p>
+            <w:pPr>
+              <w:tabs>
+                <w:tab w:val="left" w:pos="2677"/>
+              </w:tabs>
+            </w:pPr>
+            <w:r>
+              <w:t xml:space="preserve">      "@id": 4,</w:t>
+            </w:r>
+          </w:p>
+          <w:p>
+            <w:pPr>
+              <w:tabs>
+                <w:tab w:val="left" w:pos="2677"/>
+              </w:tabs>
+            </w:pPr>
+            <w:r>
+              <w:t xml:space="preserve">      "id": 6,</w:t>
+            </w:r>
+          </w:p>
+          <w:p>
+            <w:pPr>
+              <w:tabs>
+                <w:tab w:val="left" w:pos="2677"/>
+              </w:tabs>
+            </w:pPr>
+            <w:r>
+              <w:t xml:space="preserve">      "isDeleted": false,</w:t>
+            </w:r>
+          </w:p>
+          <w:p>
+            <w:pPr>
+              <w:tabs>
+                <w:tab w:val="left" w:pos="2677"/>
+              </w:tabs>
+            </w:pPr>
+            <w:r>
+              <w:t xml:space="preserve">      "isArchived": false,</w:t>
+            </w:r>
+          </w:p>
+          <w:p>
+            <w:pPr>
+              <w:tabs>
+                <w:tab w:val="left" w:pos="2677"/>
+              </w:tabs>
+            </w:pPr>
+            <w:r>
+              <w:t xml:space="preserve">      "addAt": "2016-11-11 23:31:03",</w:t>
+            </w:r>
+          </w:p>
+          <w:p>
+            <w:pPr>
+              <w:tabs>
+                <w:tab w:val="left" w:pos="2677"/>
+              </w:tabs>
+            </w:pPr>
+            <w:r>
+              <w:t xml:space="preserve">      "updateAt": "2016-11-11 23:31:03",</w:t>
+            </w:r>
+          </w:p>
+          <w:p>
+            <w:pPr>
+              <w:tabs>
+                <w:tab w:val="left" w:pos="2677"/>
+              </w:tabs>
+            </w:pPr>
+            <w:r>
+              <w:t xml:space="preserve">      "name": "new_permission_14d",</w:t>
+            </w:r>
+          </w:p>
+          <w:p>
+            <w:pPr>
+              <w:tabs>
+                <w:tab w:val="left" w:pos="2677"/>
+              </w:tabs>
+            </w:pPr>
+            <w:r>
+              <w:t xml:space="preserve">      "rolePermissions": null</w:t>
+            </w:r>
+          </w:p>
+          <w:p>
+            <w:pPr>
+              <w:tabs>
+                <w:tab w:val="left" w:pos="2677"/>
+              </w:tabs>
+            </w:pPr>
+            <w:r>
+              <w:t xml:space="preserve">    }</w:t>
+            </w:r>
+          </w:p>
+          <w:p>
+            <w:pPr>
+              <w:tabs>
+                <w:tab w:val="left" w:pos="2677"/>
+              </w:tabs>
+            </w:pPr>
+            <w:r>
+              <w:t xml:space="preserve">  ]</w:t>
+            </w:r>
+          </w:p>
+          <w:p>
+            <w:pPr>
+              <w:tabs>
+                <w:tab w:val="left" w:pos="2677"/>
+              </w:tabs>
+            </w:pPr>
+            <w:r>
+              <w:lastRenderedPageBreak/>
               <w:t>}</w:t>
             </w:r>
           </w:p>
@@ -171,31 +1684,32 @@
       <w:tr>
         <w:tc>
           <w:tcPr>
-            <w:tcW w:w="2679" w:type="dxa"/>
-          </w:tcPr>
-          <w:p>
-            <w:r>
-              <w:t>{{BASE_URL}}/auth/login</w:t>
-            </w:r>
-          </w:p>
-        </w:tc>
-        <w:tc>
-          <w:tcPr>
-            <w:tcW w:w="608" w:type="dxa"/>
-          </w:tcPr>
-          <w:p>
-            <w:r>
-              <w:t>post</w:t>
-            </w:r>
-          </w:p>
-        </w:tc>
-        <w:tc>
-          <w:tcPr>
-            <w:tcW w:w="1099" w:type="dxa"/>
-          </w:tcPr>
-          <w:p>
-            <w:r>
-              <w:t>First time login</w:t>
+            <w:tcW w:w="3632" w:type="dxa"/>
+          </w:tcPr>
+          <w:p>
+            <w:r>
+              <w:lastRenderedPageBreak/>
+              <w:t>{{BASE_URL}}/secure/rolepermission</w:t>
+            </w:r>
+          </w:p>
+        </w:tc>
+        <w:tc>
+          <w:tcPr>
+            <w:tcW w:w="678" w:type="dxa"/>
+          </w:tcPr>
+          <w:p>
+            <w:r>
+              <w:t>Delete</w:t>
+            </w:r>
+          </w:p>
+        </w:tc>
+        <w:tc>
+          <w:tcPr>
+            <w:tcW w:w="1199" w:type="dxa"/>
+          </w:tcPr>
+          <w:p>
+            <w:r>
+              <w:t>Delete role and permission in batch</w:t>
             </w:r>
           </w:p>
         </w:tc>
@@ -210,79 +1724,220 @@
           </w:p>
           <w:p>
             <w:r>
-              <w:t>"username":"med@med.com",</w:t>
-            </w:r>
-          </w:p>
-          <w:p>
-            <w:r>
-              <w:t>"password":"medmed"</w:t>
-            </w:r>
-          </w:p>
-          <w:p>
-            <w:r>
+              <w:tab/>
+              <w:t>"roles": {</w:t>
+            </w:r>
+          </w:p>
+          <w:p>
+            <w:r>
+              <w:tab/>
+            </w:r>
+            <w:r>
+              <w:tab/>
+              <w:t>"ids": [2,3],</w:t>
+            </w:r>
+          </w:p>
+          <w:p>
+            <w:r>
+              <w:tab/>
+            </w:r>
+            <w:r>
+              <w:tab/>
+              <w:t>"hard":false</w:t>
+            </w:r>
+          </w:p>
+          <w:p>
+            <w:r>
+              <w:tab/>
+              <w:t>},</w:t>
+            </w:r>
+          </w:p>
+          <w:p>
+            <w:r>
+              <w:tab/>
+              <w:t>"permissions": {</w:t>
+            </w:r>
+          </w:p>
+          <w:p>
+            <w:r>
+              <w:tab/>
+            </w:r>
+            <w:r>
+              <w:tab/>
+              <w:t>"ids":[],</w:t>
+            </w:r>
+          </w:p>
+          <w:p>
+            <w:r>
+              <w:tab/>
+            </w:r>
+            <w:r>
+              <w:tab/>
+              <w:t>"hard":false</w:t>
+            </w:r>
+          </w:p>
+          <w:p>
+            <w:r>
+              <w:tab/>
+            </w:r>
+            <w:r>
+              <w:tab/>
+            </w:r>
+          </w:p>
+          <w:p>
+            <w:r>
+              <w:tab/>
               <w:t>}</w:t>
             </w:r>
           </w:p>
-        </w:tc>
-        <w:tc>
-          <w:tcPr>
-            <w:tcW w:w="3758" w:type="dxa"/>
-          </w:tcPr>
-          <w:p>
-            <w:r>
-              <w:t>{</w:t>
-            </w:r>
-          </w:p>
-          <w:p>
-            <w:r>
-              <w:t xml:space="preserve">  "@id": 1,</w:t>
-            </w:r>
-          </w:p>
-          <w:p>
-            <w:r>
-              <w:t xml:space="preserve">  "id": 1,</w:t>
-            </w:r>
-          </w:p>
-          <w:p>
-            <w:r>
-              <w:t xml:space="preserve">  "addAt": </w:t>
-            </w:r>
-            <w:r>
-              <w:t xml:space="preserve"> Java8 LocalDateTime  </w:t>
-            </w:r>
-            <w:r>
-              <w:t>,</w:t>
-            </w:r>
-          </w:p>
-          <w:p>
-            <w:r>
-              <w:t xml:space="preserve">  "updateAt": </w:t>
-            </w:r>
-            <w:r>
-              <w:t>Java8 LocalDateTime</w:t>
-            </w:r>
-            <w:r>
-              <w:t>,</w:t>
-            </w:r>
-          </w:p>
-          <w:p>
-            <w:r>
-              <w:t xml:space="preserve">  "username": "med@med.com",</w:t>
-            </w:r>
-          </w:p>
-          <w:p>
-            <w:r>
-              <w:t xml:space="preserve">  "email": "med@med.com",</w:t>
-            </w:r>
-          </w:p>
-          <w:p>
-            <w:r>
-              <w:t xml:space="preserve">  "userRoles": []</w:t>
-            </w:r>
-          </w:p>
           <w:p>
             <w:r>
               <w:t>}</w:t>
+            </w:r>
+          </w:p>
+        </w:tc>
+        <w:tc>
+          <w:tcPr>
+            <w:tcW w:w="2903" w:type="dxa"/>
+          </w:tcPr>
+          <w:p>
+            <w:pPr>
+              <w:tabs>
+                <w:tab w:val="left" w:pos="2677"/>
+              </w:tabs>
+            </w:pPr>
+            <w:r>
+              <w:t>[</w:t>
+            </w:r>
+          </w:p>
+          <w:p>
+            <w:pPr>
+              <w:tabs>
+                <w:tab w:val="left" w:pos="2677"/>
+              </w:tabs>
+            </w:pPr>
+            <w:r>
+              <w:t xml:space="preserve">  {</w:t>
+            </w:r>
+          </w:p>
+          <w:p>
+            <w:pPr>
+              <w:tabs>
+                <w:tab w:val="left" w:pos="2677"/>
+              </w:tabs>
+            </w:pPr>
+            <w:r>
+              <w:t xml:space="preserve">    "entityName": "com.equinooxe.domain.Role",</w:t>
+            </w:r>
+          </w:p>
+          <w:p>
+            <w:pPr>
+              <w:tabs>
+                <w:tab w:val="left" w:pos="2677"/>
+              </w:tabs>
+            </w:pPr>
+            <w:r>
+              <w:t xml:space="preserve">    "hardDeleteCount": 0,</w:t>
+            </w:r>
+          </w:p>
+          <w:p>
+            <w:pPr>
+              <w:tabs>
+                <w:tab w:val="left" w:pos="2677"/>
+              </w:tabs>
+            </w:pPr>
+            <w:r>
+              <w:t xml:space="preserve">    "softDeleteCount": 2,</w:t>
+            </w:r>
+          </w:p>
+          <w:p>
+            <w:pPr>
+              <w:tabs>
+                <w:tab w:val="left" w:pos="2677"/>
+              </w:tabs>
+            </w:pPr>
+            <w:r>
+              <w:t xml:space="preserve">    "initialDeleteCount": 2</w:t>
+            </w:r>
+          </w:p>
+          <w:p>
+            <w:pPr>
+              <w:tabs>
+                <w:tab w:val="left" w:pos="2677"/>
+              </w:tabs>
+            </w:pPr>
+            <w:r>
+              <w:t xml:space="preserve">  },</w:t>
+            </w:r>
+          </w:p>
+          <w:p>
+            <w:pPr>
+              <w:tabs>
+                <w:tab w:val="left" w:pos="2677"/>
+              </w:tabs>
+            </w:pPr>
+            <w:r>
+              <w:t xml:space="preserve">  {</w:t>
+            </w:r>
+          </w:p>
+          <w:p>
+            <w:pPr>
+              <w:tabs>
+                <w:tab w:val="left" w:pos="2677"/>
+              </w:tabs>
+            </w:pPr>
+            <w:r>
+              <w:t xml:space="preserve">    "entityName": "com.equinooxe.domain.Permission",</w:t>
+            </w:r>
+          </w:p>
+          <w:p>
+            <w:pPr>
+              <w:tabs>
+                <w:tab w:val="left" w:pos="2677"/>
+              </w:tabs>
+            </w:pPr>
+            <w:r>
+              <w:t xml:space="preserve">    "hardDeleteCount": 0,</w:t>
+            </w:r>
+          </w:p>
+          <w:p>
+            <w:pPr>
+              <w:tabs>
+                <w:tab w:val="left" w:pos="2677"/>
+              </w:tabs>
+            </w:pPr>
+            <w:r>
+              <w:t xml:space="preserve">    "softDeleteCount": 0,</w:t>
+            </w:r>
+          </w:p>
+          <w:p>
+            <w:pPr>
+              <w:tabs>
+                <w:tab w:val="left" w:pos="2677"/>
+              </w:tabs>
+            </w:pPr>
+            <w:r>
+              <w:t xml:space="preserve">    "initialDeleteCount": 0</w:t>
+            </w:r>
+          </w:p>
+          <w:p>
+            <w:pPr>
+              <w:tabs>
+                <w:tab w:val="left" w:pos="2677"/>
+              </w:tabs>
+            </w:pPr>
+            <w:r>
+              <w:t xml:space="preserve">  }</w:t>
+            </w:r>
+          </w:p>
+          <w:p>
+            <w:pPr>
+              <w:tabs>
+                <w:tab w:val="left" w:pos="2677"/>
+              </w:tabs>
+            </w:pPr>
+            <w:r>
+              <w:t>]</w:t>
             </w:r>
           </w:p>
         </w:tc>
@@ -290,19 +1945,19 @@
       <w:tr>
         <w:tc>
           <w:tcPr>
-            <w:tcW w:w="2679" w:type="dxa"/>
+            <w:tcW w:w="3632" w:type="dxa"/>
           </w:tcPr>
           <w:p/>
         </w:tc>
         <w:tc>
           <w:tcPr>
-            <w:tcW w:w="608" w:type="dxa"/>
+            <w:tcW w:w="678" w:type="dxa"/>
           </w:tcPr>
           <w:p/>
         </w:tc>
         <w:tc>
           <w:tcPr>
-            <w:tcW w:w="1099" w:type="dxa"/>
+            <w:tcW w:w="1199" w:type="dxa"/>
           </w:tcPr>
           <w:p/>
         </w:tc>
@@ -314,9 +1969,129 @@
         </w:tc>
         <w:tc>
           <w:tcPr>
-            <w:tcW w:w="3758" w:type="dxa"/>
+            <w:tcW w:w="2903" w:type="dxa"/>
+          </w:tcPr>
+          <w:p>
+            <w:pPr>
+              <w:tabs>
+                <w:tab w:val="left" w:pos="2677"/>
+              </w:tabs>
+            </w:pPr>
+          </w:p>
+        </w:tc>
+      </w:tr>
+      <w:tr>
+        <w:tc>
+          <w:tcPr>
+            <w:tcW w:w="3632" w:type="dxa"/>
           </w:tcPr>
           <w:p/>
+        </w:tc>
+        <w:tc>
+          <w:tcPr>
+            <w:tcW w:w="678" w:type="dxa"/>
+          </w:tcPr>
+          <w:p/>
+        </w:tc>
+        <w:tc>
+          <w:tcPr>
+            <w:tcW w:w="1199" w:type="dxa"/>
+          </w:tcPr>
+          <w:p/>
+        </w:tc>
+        <w:tc>
+          <w:tcPr>
+            <w:tcW w:w="3016" w:type="dxa"/>
+          </w:tcPr>
+          <w:p/>
+        </w:tc>
+        <w:tc>
+          <w:tcPr>
+            <w:tcW w:w="2903" w:type="dxa"/>
+          </w:tcPr>
+          <w:p>
+            <w:pPr>
+              <w:tabs>
+                <w:tab w:val="left" w:pos="2677"/>
+              </w:tabs>
+            </w:pPr>
+          </w:p>
+        </w:tc>
+      </w:tr>
+      <w:tr>
+        <w:tc>
+          <w:tcPr>
+            <w:tcW w:w="3632" w:type="dxa"/>
+          </w:tcPr>
+          <w:p/>
+        </w:tc>
+        <w:tc>
+          <w:tcPr>
+            <w:tcW w:w="678" w:type="dxa"/>
+          </w:tcPr>
+          <w:p/>
+        </w:tc>
+        <w:tc>
+          <w:tcPr>
+            <w:tcW w:w="1199" w:type="dxa"/>
+          </w:tcPr>
+          <w:p/>
+        </w:tc>
+        <w:tc>
+          <w:tcPr>
+            <w:tcW w:w="3016" w:type="dxa"/>
+          </w:tcPr>
+          <w:p/>
+        </w:tc>
+        <w:tc>
+          <w:tcPr>
+            <w:tcW w:w="2903" w:type="dxa"/>
+          </w:tcPr>
+          <w:p>
+            <w:pPr>
+              <w:tabs>
+                <w:tab w:val="left" w:pos="2677"/>
+              </w:tabs>
+            </w:pPr>
+          </w:p>
+        </w:tc>
+      </w:tr>
+      <w:tr>
+        <w:tc>
+          <w:tcPr>
+            <w:tcW w:w="3632" w:type="dxa"/>
+          </w:tcPr>
+          <w:p/>
+        </w:tc>
+        <w:tc>
+          <w:tcPr>
+            <w:tcW w:w="678" w:type="dxa"/>
+          </w:tcPr>
+          <w:p/>
+        </w:tc>
+        <w:tc>
+          <w:tcPr>
+            <w:tcW w:w="1199" w:type="dxa"/>
+          </w:tcPr>
+          <w:p/>
+        </w:tc>
+        <w:tc>
+          <w:tcPr>
+            <w:tcW w:w="3016" w:type="dxa"/>
+          </w:tcPr>
+          <w:p/>
+        </w:tc>
+        <w:tc>
+          <w:tcPr>
+            <w:tcW w:w="2903" w:type="dxa"/>
+          </w:tcPr>
+          <w:p>
+            <w:pPr>
+              <w:tabs>
+                <w:tab w:val="left" w:pos="2677"/>
+              </w:tabs>
+            </w:pPr>
+          </w:p>
         </w:tc>
       </w:tr>
     </w:tbl>
@@ -428,7 +2203,7 @@
     <w:p/>
     <w:sectPr>
       <w:pgSz w:w="11906" w:h="16838"/>
-      <w:pgMar w:top="851" w:right="1417" w:bottom="1417" w:left="1417" w:header="708" w:footer="708" w:gutter="0"/>
+      <w:pgMar w:top="1417" w:right="1417" w:bottom="1417" w:left="1417" w:header="708" w:footer="708" w:gutter="0"/>
       <w:cols w:space="708"/>
       <w:docGrid w:linePitch="360"/>
     </w:sectPr>
@@ -1158,7 +2933,7 @@
 </file>
 
 <file path=customXml/itemProps1.xml><?xml version="1.0" encoding="utf-8"?>
-<ds:datastoreItem xmlns:ds="http://schemas.openxmlformats.org/officeDocument/2006/customXml" ds:itemID="{DD3E9945-E960-4A30-830C-15FBE63A5BF5}">
+<ds:datastoreItem xmlns:ds="http://schemas.openxmlformats.org/officeDocument/2006/customXml" ds:itemID="{E5E399E8-627A-4BC9-BF60-A4709C904C8A}">
   <ds:schemaRefs>
     <ds:schemaRef ds:uri="http://schemas.openxmlformats.org/officeDocument/2006/bibliography"/>
   </ds:schemaRefs>

</xml_diff>

<commit_message>
use POST for delete operation & skip trying delete null entities + improve the doc
</commit_message>
<xml_diff>
--- a/apiDoc.docx
+++ b/apiDoc.docx
@@ -43,9 +43,11 @@
             <w:tcW w:w="1199" w:type="dxa"/>
           </w:tcPr>
           <w:p>
+            <w:proofErr w:type="spellStart"/>
             <w:r>
               <w:t>details</w:t>
             </w:r>
+            <w:proofErr w:type="spellEnd"/>
           </w:p>
         </w:tc>
         <w:tc>
@@ -53,9 +55,11 @@
             <w:tcW w:w="3016" w:type="dxa"/>
           </w:tcPr>
           <w:p>
+            <w:proofErr w:type="spellStart"/>
             <w:r>
               <w:t>Request</w:t>
             </w:r>
+            <w:proofErr w:type="spellEnd"/>
           </w:p>
         </w:tc>
         <w:tc>
@@ -68,9 +72,11 @@
                 <w:tab w:val="left" w:pos="2677"/>
               </w:tabs>
             </w:pPr>
+            <w:proofErr w:type="spellStart"/>
             <w:r>
               <w:t>Response</w:t>
             </w:r>
+            <w:proofErr w:type="spellEnd"/>
           </w:p>
         </w:tc>
       </w:tr>
@@ -81,8 +87,21 @@
           </w:tcPr>
           <w:p>
             <w:r>
-              <w:t>{{BASE_URL}}/auth/register</w:t>
-            </w:r>
+              <w:t>{{BASE_URL}}/</w:t>
+            </w:r>
+            <w:proofErr w:type="spellStart"/>
+            <w:r>
+              <w:t>auth</w:t>
+            </w:r>
+            <w:proofErr w:type="spellEnd"/>
+            <w:r>
+              <w:t>/</w:t>
+            </w:r>
+            <w:proofErr w:type="spellStart"/>
+            <w:r>
+              <w:t>register</w:t>
+            </w:r>
+            <w:proofErr w:type="spellEnd"/>
           </w:p>
         </w:tc>
         <w:tc>
@@ -100,8 +119,21 @@
             <w:tcW w:w="1199" w:type="dxa"/>
           </w:tcPr>
           <w:p>
-            <w:r>
-              <w:t xml:space="preserve">Register a new user </w:t>
+            <w:proofErr w:type="spellStart"/>
+            <w:r>
+              <w:t>Register</w:t>
+            </w:r>
+            <w:proofErr w:type="spellEnd"/>
+            <w:r>
+              <w:t xml:space="preserve"> a new </w:t>
+            </w:r>
+            <w:proofErr w:type="gramStart"/>
+            <w:r>
+              <w:t>user</w:t>
+            </w:r>
+            <w:proofErr w:type="gramEnd"/>
+            <w:r>
+              <w:t xml:space="preserve"> </w:t>
             </w:r>
           </w:p>
         </w:tc>
@@ -116,7 +148,15 @@
           </w:p>
           <w:p>
             <w:r>
-              <w:t xml:space="preserve"> "username"         : "med@med.com",</w:t>
+              <w:t xml:space="preserve"> "</w:t>
+            </w:r>
+            <w:proofErr w:type="spellStart"/>
+            <w:r>
+              <w:t>username</w:t>
+            </w:r>
+            <w:proofErr w:type="spellEnd"/>
+            <w:r>
+              <w:t>"         : "med@med.com",</w:t>
             </w:r>
           </w:p>
           <w:p>
@@ -126,7 +166,23 @@
           </w:p>
           <w:p>
             <w:r>
-              <w:t xml:space="preserve"> "password"         : "medmed",</w:t>
+              <w:t xml:space="preserve"> "</w:t>
+            </w:r>
+            <w:proofErr w:type="spellStart"/>
+            <w:r>
+              <w:t>password</w:t>
+            </w:r>
+            <w:proofErr w:type="spellEnd"/>
+            <w:r>
+              <w:t>"         : "</w:t>
+            </w:r>
+            <w:proofErr w:type="spellStart"/>
+            <w:r>
+              <w:t>medmed</w:t>
+            </w:r>
+            <w:proofErr w:type="spellEnd"/>
+            <w:r>
+              <w:t>",</w:t>
             </w:r>
           </w:p>
           <w:p>
@@ -156,7 +212,15 @@
               </w:tabs>
             </w:pPr>
             <w:r>
-              <w:t xml:space="preserve"> "username"         : "med@med.com",</w:t>
+              <w:t xml:space="preserve"> "</w:t>
+            </w:r>
+            <w:proofErr w:type="spellStart"/>
+            <w:r>
+              <w:t>username</w:t>
+            </w:r>
+            <w:proofErr w:type="spellEnd"/>
+            <w:r>
+              <w:t>"         : "med@med.com",</w:t>
             </w:r>
           </w:p>
           <w:p>
@@ -188,7 +252,15 @@
           </w:tcPr>
           <w:p>
             <w:r>
-              <w:t>{{BASE_URL}}/auth/login</w:t>
+              <w:t>{{BASE_URL}}/</w:t>
+            </w:r>
+            <w:proofErr w:type="spellStart"/>
+            <w:r>
+              <w:t>auth</w:t>
+            </w:r>
+            <w:proofErr w:type="spellEnd"/>
+            <w:r>
+              <w:t>/login</w:t>
             </w:r>
           </w:p>
         </w:tc>
@@ -223,12 +295,36 @@
           </w:p>
           <w:p>
             <w:r>
-              <w:t>"username":"med@med.com",</w:t>
-            </w:r>
-          </w:p>
-          <w:p>
-            <w:r>
-              <w:t>"password":"medmed"</w:t>
+              <w:t>"</w:t>
+            </w:r>
+            <w:proofErr w:type="spellStart"/>
+            <w:r>
+              <w:t>username</w:t>
+            </w:r>
+            <w:proofErr w:type="spellEnd"/>
+            <w:r>
+              <w:t>":"med@med.com",</w:t>
+            </w:r>
+          </w:p>
+          <w:p>
+            <w:r>
+              <w:t>"</w:t>
+            </w:r>
+            <w:proofErr w:type="spellStart"/>
+            <w:r>
+              <w:t>password</w:t>
+            </w:r>
+            <w:proofErr w:type="spellEnd"/>
+            <w:r>
+              <w:t>":"</w:t>
+            </w:r>
+            <w:proofErr w:type="spellStart"/>
+            <w:r>
+              <w:t>medmed</w:t>
+            </w:r>
+            <w:proofErr w:type="spellEnd"/>
+            <w:r>
+              <w:t>"</w:t>
             </w:r>
           </w:p>
           <w:p>
@@ -278,27 +374,73 @@
               </w:tabs>
             </w:pPr>
             <w:r>
-              <w:t xml:space="preserve">  "addAt":  Java8 LocalDateTime  ,</w:t>
-            </w:r>
-          </w:p>
-          <w:p>
-            <w:pPr>
-              <w:tabs>
-                <w:tab w:val="left" w:pos="2677"/>
-              </w:tabs>
-            </w:pPr>
-            <w:r>
-              <w:t xml:space="preserve">  "updateAt": Java8 LocalDateTime,</w:t>
-            </w:r>
-          </w:p>
-          <w:p>
-            <w:pPr>
-              <w:tabs>
-                <w:tab w:val="left" w:pos="2677"/>
-              </w:tabs>
-            </w:pPr>
-            <w:r>
-              <w:t xml:space="preserve">  "username": "med@med.com",</w:t>
+              <w:t xml:space="preserve">  "</w:t>
+            </w:r>
+            <w:proofErr w:type="spellStart"/>
+            <w:r>
+              <w:t>addAt</w:t>
+            </w:r>
+            <w:proofErr w:type="spellEnd"/>
+            <w:r>
+              <w:t>"</w:t>
+            </w:r>
+            <w:proofErr w:type="gramStart"/>
+            <w:r>
+              <w:t xml:space="preserve">:  </w:t>
+            </w:r>
+            <w:r>
+              <w:t>"</w:t>
+            </w:r>
+            <w:proofErr w:type="gramEnd"/>
+            <w:r>
+              <w:t>2016-11-11 23:31:03 "</w:t>
+            </w:r>
+            <w:r>
+              <w:t xml:space="preserve"> ,</w:t>
+            </w:r>
+          </w:p>
+          <w:p>
+            <w:pPr>
+              <w:tabs>
+                <w:tab w:val="left" w:pos="2677"/>
+              </w:tabs>
+            </w:pPr>
+            <w:r>
+              <w:t xml:space="preserve">  "</w:t>
+            </w:r>
+            <w:proofErr w:type="spellStart"/>
+            <w:r>
+              <w:t>updateAt</w:t>
+            </w:r>
+            <w:proofErr w:type="spellEnd"/>
+            <w:r>
+              <w:t xml:space="preserve">": </w:t>
+            </w:r>
+            <w:r>
+              <w:t xml:space="preserve"> "2016-11-11 23:31:03 "</w:t>
+            </w:r>
+            <w:bookmarkStart w:id="0" w:name="_GoBack"/>
+            <w:bookmarkEnd w:id="0"/>
+            <w:r>
+              <w:t>,</w:t>
+            </w:r>
+          </w:p>
+          <w:p>
+            <w:pPr>
+              <w:tabs>
+                <w:tab w:val="left" w:pos="2677"/>
+              </w:tabs>
+            </w:pPr>
+            <w:r>
+              <w:t xml:space="preserve">  "</w:t>
+            </w:r>
+            <w:proofErr w:type="spellStart"/>
+            <w:r>
+              <w:t>username</w:t>
+            </w:r>
+            <w:proofErr w:type="spellEnd"/>
+            <w:r>
+              <w:t>": "med@med.com",</w:t>
             </w:r>
           </w:p>
           <w:p>
@@ -318,7 +460,15 @@
               </w:tabs>
             </w:pPr>
             <w:r>
-              <w:t xml:space="preserve">  "userRoles": []</w:t>
+              <w:t xml:space="preserve">  "</w:t>
+            </w:r>
+            <w:proofErr w:type="spellStart"/>
+            <w:r>
+              <w:t>userRoles</w:t>
+            </w:r>
+            <w:proofErr w:type="spellEnd"/>
+            <w:r>
+              <w:t>": []</w:t>
             </w:r>
           </w:p>
           <w:p>
@@ -340,8 +490,21 @@
           </w:tcPr>
           <w:p>
             <w:r>
-              <w:t>{{BASE_URL}}/secure/rolepermission</w:t>
-            </w:r>
+              <w:t>{{BASE_URL}}/</w:t>
+            </w:r>
+            <w:proofErr w:type="spellStart"/>
+            <w:r>
+              <w:t>secure</w:t>
+            </w:r>
+            <w:proofErr w:type="spellEnd"/>
+            <w:r>
+              <w:t>/</w:t>
+            </w:r>
+            <w:proofErr w:type="spellStart"/>
+            <w:r>
+              <w:t>rolepermission</w:t>
+            </w:r>
+            <w:proofErr w:type="spellEnd"/>
           </w:p>
         </w:tc>
         <w:tc>
@@ -349,9 +512,11 @@
             <w:tcW w:w="678" w:type="dxa"/>
           </w:tcPr>
           <w:p>
+            <w:proofErr w:type="spellStart"/>
             <w:r>
               <w:t>Get</w:t>
             </w:r>
+            <w:proofErr w:type="spellEnd"/>
           </w:p>
         </w:tc>
         <w:tc>
@@ -362,8 +527,6 @@
             <w:r>
               <w:t xml:space="preserve">Ge troles and permission </w:t>
             </w:r>
-            <w:bookmarkStart w:id="0" w:name="_GoBack"/>
-            <w:bookmarkEnd w:id="0"/>
           </w:p>
         </w:tc>
         <w:tc>
@@ -393,27 +556,51 @@
               </w:tabs>
             </w:pPr>
             <w:r>
-              <w:t xml:space="preserve">  "newRoles": [],</w:t>
-            </w:r>
-          </w:p>
-          <w:p>
-            <w:pPr>
-              <w:tabs>
-                <w:tab w:val="left" w:pos="2677"/>
-              </w:tabs>
-            </w:pPr>
-            <w:r>
-              <w:t xml:space="preserve">  "newPermissions": [],</w:t>
-            </w:r>
-          </w:p>
-          <w:p>
-            <w:pPr>
-              <w:tabs>
-                <w:tab w:val="left" w:pos="2677"/>
-              </w:tabs>
-            </w:pPr>
-            <w:r>
-              <w:t xml:space="preserve">  "roleEntities": [</w:t>
+              <w:t xml:space="preserve">  "</w:t>
+            </w:r>
+            <w:proofErr w:type="spellStart"/>
+            <w:r>
+              <w:t>newRoles</w:t>
+            </w:r>
+            <w:proofErr w:type="spellEnd"/>
+            <w:r>
+              <w:t>": [],</w:t>
+            </w:r>
+          </w:p>
+          <w:p>
+            <w:pPr>
+              <w:tabs>
+                <w:tab w:val="left" w:pos="2677"/>
+              </w:tabs>
+            </w:pPr>
+            <w:r>
+              <w:t xml:space="preserve">  "</w:t>
+            </w:r>
+            <w:proofErr w:type="spellStart"/>
+            <w:r>
+              <w:t>newPermissions</w:t>
+            </w:r>
+            <w:proofErr w:type="spellEnd"/>
+            <w:r>
+              <w:t>": [],</w:t>
+            </w:r>
+          </w:p>
+          <w:p>
+            <w:pPr>
+              <w:tabs>
+                <w:tab w:val="left" w:pos="2677"/>
+              </w:tabs>
+            </w:pPr>
+            <w:r>
+              <w:t xml:space="preserve">  "</w:t>
+            </w:r>
+            <w:proofErr w:type="spellStart"/>
+            <w:r>
+              <w:t>roleEntities</w:t>
+            </w:r>
+            <w:proofErr w:type="spellEnd"/>
+            <w:r>
+              <w:t>": [</w:t>
             </w:r>
           </w:p>
           <w:p>
@@ -453,68 +640,145 @@
               </w:tabs>
             </w:pPr>
             <w:r>
-              <w:t xml:space="preserve">      "isDeleted": true,</w:t>
-            </w:r>
-          </w:p>
-          <w:p>
-            <w:pPr>
-              <w:tabs>
-                <w:tab w:val="left" w:pos="2677"/>
-              </w:tabs>
-            </w:pPr>
-            <w:r>
-              <w:t xml:space="preserve">      "isArchived": false,</w:t>
-            </w:r>
-          </w:p>
-          <w:p>
-            <w:pPr>
-              <w:tabs>
-                <w:tab w:val="left" w:pos="2677"/>
-              </w:tabs>
-            </w:pPr>
-            <w:r>
-              <w:t xml:space="preserve">      "addAt": "2016-11-09 08:35:11",</w:t>
-            </w:r>
-          </w:p>
-          <w:p>
-            <w:pPr>
-              <w:tabs>
-                <w:tab w:val="left" w:pos="2677"/>
-              </w:tabs>
-            </w:pPr>
-            <w:r>
-              <w:t xml:space="preserve">      "updateAt": "2016-11-09 08:35:11",</w:t>
-            </w:r>
-          </w:p>
-          <w:p>
-            <w:pPr>
-              <w:tabs>
-                <w:tab w:val="left" w:pos="2677"/>
-              </w:tabs>
-            </w:pPr>
-            <w:r>
-              <w:t xml:space="preserve">      "name": "new_role_7846",</w:t>
-            </w:r>
-          </w:p>
-          <w:p>
-            <w:pPr>
-              <w:tabs>
-                <w:tab w:val="left" w:pos="2677"/>
-              </w:tabs>
-            </w:pPr>
-            <w:r>
-              <w:t xml:space="preserve">      "userRoles": null,</w:t>
-            </w:r>
-          </w:p>
-          <w:p>
-            <w:pPr>
-              <w:tabs>
-                <w:tab w:val="left" w:pos="2677"/>
-              </w:tabs>
-            </w:pPr>
-            <w:r>
-              <w:t xml:space="preserve">      "rolePermissions": null</w:t>
-            </w:r>
+              <w:t xml:space="preserve">      "</w:t>
+            </w:r>
+            <w:proofErr w:type="spellStart"/>
+            <w:r>
+              <w:t>isDeleted</w:t>
+            </w:r>
+            <w:proofErr w:type="spellEnd"/>
+            <w:r>
+              <w:t xml:space="preserve">": </w:t>
+            </w:r>
+            <w:proofErr w:type="spellStart"/>
+            <w:r>
+              <w:t>true</w:t>
+            </w:r>
+            <w:proofErr w:type="spellEnd"/>
+            <w:r>
+              <w:t>,</w:t>
+            </w:r>
+          </w:p>
+          <w:p>
+            <w:pPr>
+              <w:tabs>
+                <w:tab w:val="left" w:pos="2677"/>
+              </w:tabs>
+            </w:pPr>
+            <w:r>
+              <w:t xml:space="preserve">      "</w:t>
+            </w:r>
+            <w:proofErr w:type="spellStart"/>
+            <w:r>
+              <w:t>isArchived</w:t>
+            </w:r>
+            <w:proofErr w:type="spellEnd"/>
+            <w:r>
+              <w:t>": false,</w:t>
+            </w:r>
+          </w:p>
+          <w:p>
+            <w:pPr>
+              <w:tabs>
+                <w:tab w:val="left" w:pos="2677"/>
+              </w:tabs>
+            </w:pPr>
+            <w:r>
+              <w:t xml:space="preserve">      "</w:t>
+            </w:r>
+            <w:proofErr w:type="spellStart"/>
+            <w:r>
+              <w:t>addAt</w:t>
+            </w:r>
+            <w:proofErr w:type="spellEnd"/>
+            <w:r>
+              <w:t>": "2016-11-09 08:35:11",</w:t>
+            </w:r>
+          </w:p>
+          <w:p>
+            <w:pPr>
+              <w:tabs>
+                <w:tab w:val="left" w:pos="2677"/>
+              </w:tabs>
+            </w:pPr>
+            <w:r>
+              <w:t xml:space="preserve">      "</w:t>
+            </w:r>
+            <w:proofErr w:type="spellStart"/>
+            <w:r>
+              <w:t>updateAt</w:t>
+            </w:r>
+            <w:proofErr w:type="spellEnd"/>
+            <w:r>
+              <w:t>": "2016-11-09 08:35:11",</w:t>
+            </w:r>
+          </w:p>
+          <w:p>
+            <w:pPr>
+              <w:tabs>
+                <w:tab w:val="left" w:pos="2677"/>
+              </w:tabs>
+            </w:pPr>
+            <w:r>
+              <w:t xml:space="preserve">      "</w:t>
+            </w:r>
+            <w:proofErr w:type="spellStart"/>
+            <w:r>
+              <w:t>name</w:t>
+            </w:r>
+            <w:proofErr w:type="spellEnd"/>
+            <w:r>
+              <w:t>": "new_role_7846",</w:t>
+            </w:r>
+          </w:p>
+          <w:p>
+            <w:pPr>
+              <w:tabs>
+                <w:tab w:val="left" w:pos="2677"/>
+              </w:tabs>
+            </w:pPr>
+            <w:r>
+              <w:t xml:space="preserve">      "</w:t>
+            </w:r>
+            <w:proofErr w:type="spellStart"/>
+            <w:r>
+              <w:t>userRoles</w:t>
+            </w:r>
+            <w:proofErr w:type="spellEnd"/>
+            <w:r>
+              <w:t xml:space="preserve">": </w:t>
+            </w:r>
+            <w:proofErr w:type="spellStart"/>
+            <w:r>
+              <w:t>null</w:t>
+            </w:r>
+            <w:proofErr w:type="spellEnd"/>
+            <w:r>
+              <w:t>,</w:t>
+            </w:r>
+          </w:p>
+          <w:p>
+            <w:pPr>
+              <w:tabs>
+                <w:tab w:val="left" w:pos="2677"/>
+              </w:tabs>
+            </w:pPr>
+            <w:r>
+              <w:t xml:space="preserve">      "</w:t>
+            </w:r>
+            <w:proofErr w:type="spellStart"/>
+            <w:r>
+              <w:t>rolePermissions</w:t>
+            </w:r>
+            <w:proofErr w:type="spellEnd"/>
+            <w:r>
+              <w:t xml:space="preserve">": </w:t>
+            </w:r>
+            <w:proofErr w:type="spellStart"/>
+            <w:r>
+              <w:t>null</w:t>
+            </w:r>
+            <w:proofErr w:type="spellEnd"/>
           </w:p>
           <w:p>
             <w:pPr>
@@ -563,68 +827,145 @@
               </w:tabs>
             </w:pPr>
             <w:r>
-              <w:t xml:space="preserve">      "isDeleted": true,</w:t>
-            </w:r>
-          </w:p>
-          <w:p>
-            <w:pPr>
-              <w:tabs>
-                <w:tab w:val="left" w:pos="2677"/>
-              </w:tabs>
-            </w:pPr>
-            <w:r>
-              <w:t xml:space="preserve">      "isArchived": false,</w:t>
-            </w:r>
-          </w:p>
-          <w:p>
-            <w:pPr>
-              <w:tabs>
-                <w:tab w:val="left" w:pos="2677"/>
-              </w:tabs>
-            </w:pPr>
-            <w:r>
-              <w:t xml:space="preserve">      "addAt": "2016-11-09 08:35:11",</w:t>
-            </w:r>
-          </w:p>
-          <w:p>
-            <w:pPr>
-              <w:tabs>
-                <w:tab w:val="left" w:pos="2677"/>
-              </w:tabs>
-            </w:pPr>
-            <w:r>
-              <w:t xml:space="preserve">      "updateAt": "2016-11-09 08:35:11",</w:t>
-            </w:r>
-          </w:p>
-          <w:p>
-            <w:pPr>
-              <w:tabs>
-                <w:tab w:val="left" w:pos="2677"/>
-              </w:tabs>
-            </w:pPr>
-            <w:r>
-              <w:t xml:space="preserve">      "name": "arole",</w:t>
-            </w:r>
-          </w:p>
-          <w:p>
-            <w:pPr>
-              <w:tabs>
-                <w:tab w:val="left" w:pos="2677"/>
-              </w:tabs>
-            </w:pPr>
-            <w:r>
-              <w:t xml:space="preserve">      "userRoles": null,</w:t>
-            </w:r>
-          </w:p>
-          <w:p>
-            <w:pPr>
-              <w:tabs>
-                <w:tab w:val="left" w:pos="2677"/>
-              </w:tabs>
-            </w:pPr>
-            <w:r>
-              <w:t xml:space="preserve">      "rolePermissions": null</w:t>
-            </w:r>
+              <w:t xml:space="preserve">      "</w:t>
+            </w:r>
+            <w:proofErr w:type="spellStart"/>
+            <w:r>
+              <w:t>isDeleted</w:t>
+            </w:r>
+            <w:proofErr w:type="spellEnd"/>
+            <w:r>
+              <w:t xml:space="preserve">": </w:t>
+            </w:r>
+            <w:proofErr w:type="spellStart"/>
+            <w:r>
+              <w:t>true</w:t>
+            </w:r>
+            <w:proofErr w:type="spellEnd"/>
+            <w:r>
+              <w:t>,</w:t>
+            </w:r>
+          </w:p>
+          <w:p>
+            <w:pPr>
+              <w:tabs>
+                <w:tab w:val="left" w:pos="2677"/>
+              </w:tabs>
+            </w:pPr>
+            <w:r>
+              <w:t xml:space="preserve">      "</w:t>
+            </w:r>
+            <w:proofErr w:type="spellStart"/>
+            <w:r>
+              <w:t>isArchived</w:t>
+            </w:r>
+            <w:proofErr w:type="spellEnd"/>
+            <w:r>
+              <w:t>": false,</w:t>
+            </w:r>
+          </w:p>
+          <w:p>
+            <w:pPr>
+              <w:tabs>
+                <w:tab w:val="left" w:pos="2677"/>
+              </w:tabs>
+            </w:pPr>
+            <w:r>
+              <w:t xml:space="preserve">      "</w:t>
+            </w:r>
+            <w:proofErr w:type="spellStart"/>
+            <w:r>
+              <w:t>addAt</w:t>
+            </w:r>
+            <w:proofErr w:type="spellEnd"/>
+            <w:r>
+              <w:t>": "2016-11-09 08:35:11",</w:t>
+            </w:r>
+          </w:p>
+          <w:p>
+            <w:pPr>
+              <w:tabs>
+                <w:tab w:val="left" w:pos="2677"/>
+              </w:tabs>
+            </w:pPr>
+            <w:r>
+              <w:t xml:space="preserve">      "</w:t>
+            </w:r>
+            <w:proofErr w:type="spellStart"/>
+            <w:r>
+              <w:t>updateAt</w:t>
+            </w:r>
+            <w:proofErr w:type="spellEnd"/>
+            <w:r>
+              <w:t>": "2016-11-09 08:35:11",</w:t>
+            </w:r>
+          </w:p>
+          <w:p>
+            <w:pPr>
+              <w:tabs>
+                <w:tab w:val="left" w:pos="2677"/>
+              </w:tabs>
+            </w:pPr>
+            <w:r>
+              <w:t xml:space="preserve">      "</w:t>
+            </w:r>
+            <w:proofErr w:type="spellStart"/>
+            <w:r>
+              <w:t>name</w:t>
+            </w:r>
+            <w:proofErr w:type="spellEnd"/>
+            <w:r>
+              <w:t>": "arole",</w:t>
+            </w:r>
+          </w:p>
+          <w:p>
+            <w:pPr>
+              <w:tabs>
+                <w:tab w:val="left" w:pos="2677"/>
+              </w:tabs>
+            </w:pPr>
+            <w:r>
+              <w:t xml:space="preserve">      "</w:t>
+            </w:r>
+            <w:proofErr w:type="spellStart"/>
+            <w:r>
+              <w:t>userRoles</w:t>
+            </w:r>
+            <w:proofErr w:type="spellEnd"/>
+            <w:r>
+              <w:t xml:space="preserve">": </w:t>
+            </w:r>
+            <w:proofErr w:type="spellStart"/>
+            <w:r>
+              <w:t>null</w:t>
+            </w:r>
+            <w:proofErr w:type="spellEnd"/>
+            <w:r>
+              <w:t>,</w:t>
+            </w:r>
+          </w:p>
+          <w:p>
+            <w:pPr>
+              <w:tabs>
+                <w:tab w:val="left" w:pos="2677"/>
+              </w:tabs>
+            </w:pPr>
+            <w:r>
+              <w:t xml:space="preserve">      "</w:t>
+            </w:r>
+            <w:proofErr w:type="spellStart"/>
+            <w:r>
+              <w:t>rolePermissions</w:t>
+            </w:r>
+            <w:proofErr w:type="spellEnd"/>
+            <w:r>
+              <w:t xml:space="preserve">": </w:t>
+            </w:r>
+            <w:proofErr w:type="spellStart"/>
+            <w:r>
+              <w:t>null</w:t>
+            </w:r>
+            <w:proofErr w:type="spellEnd"/>
           </w:p>
           <w:p>
             <w:pPr>
@@ -674,68 +1015,145 @@
               </w:tabs>
             </w:pPr>
             <w:r>
-              <w:t xml:space="preserve">      "isDeleted": false,</w:t>
-            </w:r>
-          </w:p>
-          <w:p>
-            <w:pPr>
-              <w:tabs>
-                <w:tab w:val="left" w:pos="2677"/>
-              </w:tabs>
-            </w:pPr>
-            <w:r>
-              <w:t xml:space="preserve">      "isArchived": false,</w:t>
-            </w:r>
-          </w:p>
-          <w:p>
-            <w:pPr>
-              <w:tabs>
-                <w:tab w:val="left" w:pos="2677"/>
-              </w:tabs>
-            </w:pPr>
-            <w:r>
-              <w:t xml:space="preserve">      "addAt": "2016-11-11 23:31:03",</w:t>
-            </w:r>
-          </w:p>
-          <w:p>
-            <w:pPr>
-              <w:tabs>
-                <w:tab w:val="left" w:pos="2677"/>
-              </w:tabs>
-            </w:pPr>
-            <w:r>
-              <w:t xml:space="preserve">      "updateAt": "2016-11-11 23:31:03",</w:t>
-            </w:r>
-          </w:p>
-          <w:p>
-            <w:pPr>
-              <w:tabs>
-                <w:tab w:val="left" w:pos="2677"/>
-              </w:tabs>
-            </w:pPr>
-            <w:r>
-              <w:t xml:space="preserve">      "name": "new_role_abc",</w:t>
-            </w:r>
-          </w:p>
-          <w:p>
-            <w:pPr>
-              <w:tabs>
-                <w:tab w:val="left" w:pos="2677"/>
-              </w:tabs>
-            </w:pPr>
-            <w:r>
-              <w:t xml:space="preserve">      "userRoles": null,</w:t>
-            </w:r>
-          </w:p>
-          <w:p>
-            <w:pPr>
-              <w:tabs>
-                <w:tab w:val="left" w:pos="2677"/>
-              </w:tabs>
-            </w:pPr>
-            <w:r>
-              <w:t xml:space="preserve">      "rolePermissions": null</w:t>
-            </w:r>
+              <w:t xml:space="preserve">      "</w:t>
+            </w:r>
+            <w:proofErr w:type="spellStart"/>
+            <w:r>
+              <w:t>isDeleted</w:t>
+            </w:r>
+            <w:proofErr w:type="spellEnd"/>
+            <w:r>
+              <w:t>": false,</w:t>
+            </w:r>
+          </w:p>
+          <w:p>
+            <w:pPr>
+              <w:tabs>
+                <w:tab w:val="left" w:pos="2677"/>
+              </w:tabs>
+            </w:pPr>
+            <w:r>
+              <w:t xml:space="preserve">      "</w:t>
+            </w:r>
+            <w:proofErr w:type="spellStart"/>
+            <w:r>
+              <w:t>isArchived</w:t>
+            </w:r>
+            <w:proofErr w:type="spellEnd"/>
+            <w:r>
+              <w:t>": false,</w:t>
+            </w:r>
+          </w:p>
+          <w:p>
+            <w:pPr>
+              <w:tabs>
+                <w:tab w:val="left" w:pos="2677"/>
+              </w:tabs>
+            </w:pPr>
+            <w:r>
+              <w:t xml:space="preserve">      "</w:t>
+            </w:r>
+            <w:proofErr w:type="spellStart"/>
+            <w:r>
+              <w:t>addAt</w:t>
+            </w:r>
+            <w:proofErr w:type="spellEnd"/>
+            <w:r>
+              <w:t>": "2016-11-11 23:31:03",</w:t>
+            </w:r>
+          </w:p>
+          <w:p>
+            <w:pPr>
+              <w:tabs>
+                <w:tab w:val="left" w:pos="2677"/>
+              </w:tabs>
+            </w:pPr>
+            <w:r>
+              <w:t xml:space="preserve">      "</w:t>
+            </w:r>
+            <w:proofErr w:type="spellStart"/>
+            <w:r>
+              <w:t>updateAt</w:t>
+            </w:r>
+            <w:proofErr w:type="spellEnd"/>
+            <w:r>
+              <w:t>": "2016-11-11 23:31:03",</w:t>
+            </w:r>
+          </w:p>
+          <w:p>
+            <w:pPr>
+              <w:tabs>
+                <w:tab w:val="left" w:pos="2677"/>
+              </w:tabs>
+            </w:pPr>
+            <w:r>
+              <w:t xml:space="preserve">      "</w:t>
+            </w:r>
+            <w:proofErr w:type="spellStart"/>
+            <w:r>
+              <w:t>name</w:t>
+            </w:r>
+            <w:proofErr w:type="spellEnd"/>
+            <w:r>
+              <w:t>": "</w:t>
+            </w:r>
+            <w:proofErr w:type="spellStart"/>
+            <w:r>
+              <w:t>new_role_abc</w:t>
+            </w:r>
+            <w:proofErr w:type="spellEnd"/>
+            <w:r>
+              <w:t>",</w:t>
+            </w:r>
+          </w:p>
+          <w:p>
+            <w:pPr>
+              <w:tabs>
+                <w:tab w:val="left" w:pos="2677"/>
+              </w:tabs>
+            </w:pPr>
+            <w:r>
+              <w:t xml:space="preserve">      "</w:t>
+            </w:r>
+            <w:proofErr w:type="spellStart"/>
+            <w:r>
+              <w:t>userRoles</w:t>
+            </w:r>
+            <w:proofErr w:type="spellEnd"/>
+            <w:r>
+              <w:t xml:space="preserve">": </w:t>
+            </w:r>
+            <w:proofErr w:type="spellStart"/>
+            <w:r>
+              <w:t>null</w:t>
+            </w:r>
+            <w:proofErr w:type="spellEnd"/>
+            <w:r>
+              <w:t>,</w:t>
+            </w:r>
+          </w:p>
+          <w:p>
+            <w:pPr>
+              <w:tabs>
+                <w:tab w:val="left" w:pos="2677"/>
+              </w:tabs>
+            </w:pPr>
+            <w:r>
+              <w:t xml:space="preserve">      "</w:t>
+            </w:r>
+            <w:proofErr w:type="spellStart"/>
+            <w:r>
+              <w:t>rolePermissions</w:t>
+            </w:r>
+            <w:proofErr w:type="spellEnd"/>
+            <w:r>
+              <w:t xml:space="preserve">": </w:t>
+            </w:r>
+            <w:proofErr w:type="spellStart"/>
+            <w:r>
+              <w:t>null</w:t>
+            </w:r>
+            <w:proofErr w:type="spellEnd"/>
           </w:p>
           <w:p>
             <w:pPr>
@@ -764,7 +1182,15 @@
               </w:tabs>
             </w:pPr>
             <w:r>
-              <w:t xml:space="preserve">  "permissionEntities": [</w:t>
+              <w:t xml:space="preserve">  "</w:t>
+            </w:r>
+            <w:proofErr w:type="spellStart"/>
+            <w:r>
+              <w:t>permissionEntities</w:t>
+            </w:r>
+            <w:proofErr w:type="spellEnd"/>
+            <w:r>
+              <w:t>": [</w:t>
             </w:r>
           </w:p>
           <w:p>
@@ -804,58 +1230,111 @@
               </w:tabs>
             </w:pPr>
             <w:r>
-              <w:t xml:space="preserve">      "isDeleted": false,</w:t>
-            </w:r>
-          </w:p>
-          <w:p>
-            <w:pPr>
-              <w:tabs>
-                <w:tab w:val="left" w:pos="2677"/>
-              </w:tabs>
-            </w:pPr>
-            <w:r>
-              <w:t xml:space="preserve">      "isArchived": false,</w:t>
-            </w:r>
-          </w:p>
-          <w:p>
-            <w:pPr>
-              <w:tabs>
-                <w:tab w:val="left" w:pos="2677"/>
-              </w:tabs>
-            </w:pPr>
-            <w:r>
-              <w:t xml:space="preserve">      "addAt": "2016-11-09 08:35:11",</w:t>
-            </w:r>
-          </w:p>
-          <w:p>
-            <w:pPr>
-              <w:tabs>
-                <w:tab w:val="left" w:pos="2677"/>
-              </w:tabs>
-            </w:pPr>
-            <w:r>
-              <w:t xml:space="preserve">      "updateAt": "2016-11-09 08:35:11",</w:t>
-            </w:r>
-          </w:p>
-          <w:p>
-            <w:pPr>
-              <w:tabs>
-                <w:tab w:val="left" w:pos="2677"/>
-              </w:tabs>
-            </w:pPr>
-            <w:r>
-              <w:t xml:space="preserve">      "name": "new_permission_14o09",</w:t>
-            </w:r>
-          </w:p>
-          <w:p>
-            <w:pPr>
-              <w:tabs>
-                <w:tab w:val="left" w:pos="2677"/>
-              </w:tabs>
-            </w:pPr>
-            <w:r>
-              <w:t xml:space="preserve">      "rolePermissions": null</w:t>
-            </w:r>
+              <w:t xml:space="preserve">      "</w:t>
+            </w:r>
+            <w:proofErr w:type="spellStart"/>
+            <w:r>
+              <w:t>isDeleted</w:t>
+            </w:r>
+            <w:proofErr w:type="spellEnd"/>
+            <w:r>
+              <w:t>": false,</w:t>
+            </w:r>
+          </w:p>
+          <w:p>
+            <w:pPr>
+              <w:tabs>
+                <w:tab w:val="left" w:pos="2677"/>
+              </w:tabs>
+            </w:pPr>
+            <w:r>
+              <w:t xml:space="preserve">      "</w:t>
+            </w:r>
+            <w:proofErr w:type="spellStart"/>
+            <w:r>
+              <w:t>isArchived</w:t>
+            </w:r>
+            <w:proofErr w:type="spellEnd"/>
+            <w:r>
+              <w:t>": false,</w:t>
+            </w:r>
+          </w:p>
+          <w:p>
+            <w:pPr>
+              <w:tabs>
+                <w:tab w:val="left" w:pos="2677"/>
+              </w:tabs>
+            </w:pPr>
+            <w:r>
+              <w:t xml:space="preserve">      "</w:t>
+            </w:r>
+            <w:proofErr w:type="spellStart"/>
+            <w:r>
+              <w:t>addAt</w:t>
+            </w:r>
+            <w:proofErr w:type="spellEnd"/>
+            <w:r>
+              <w:t>": "2016-11-09 08:35:11",</w:t>
+            </w:r>
+          </w:p>
+          <w:p>
+            <w:pPr>
+              <w:tabs>
+                <w:tab w:val="left" w:pos="2677"/>
+              </w:tabs>
+            </w:pPr>
+            <w:r>
+              <w:t xml:space="preserve">      "</w:t>
+            </w:r>
+            <w:proofErr w:type="spellStart"/>
+            <w:r>
+              <w:t>updateAt</w:t>
+            </w:r>
+            <w:proofErr w:type="spellEnd"/>
+            <w:r>
+              <w:t>": "2016-11-09 08:35:11",</w:t>
+            </w:r>
+          </w:p>
+          <w:p>
+            <w:pPr>
+              <w:tabs>
+                <w:tab w:val="left" w:pos="2677"/>
+              </w:tabs>
+            </w:pPr>
+            <w:r>
+              <w:t xml:space="preserve">      "</w:t>
+            </w:r>
+            <w:proofErr w:type="spellStart"/>
+            <w:r>
+              <w:t>name</w:t>
+            </w:r>
+            <w:proofErr w:type="spellEnd"/>
+            <w:r>
+              <w:t>": "new_permission_14o09",</w:t>
+            </w:r>
+          </w:p>
+          <w:p>
+            <w:pPr>
+              <w:tabs>
+                <w:tab w:val="left" w:pos="2677"/>
+              </w:tabs>
+            </w:pPr>
+            <w:r>
+              <w:t xml:space="preserve">      "</w:t>
+            </w:r>
+            <w:proofErr w:type="spellStart"/>
+            <w:r>
+              <w:t>rolePermissions</w:t>
+            </w:r>
+            <w:proofErr w:type="spellEnd"/>
+            <w:r>
+              <w:t xml:space="preserve">": </w:t>
+            </w:r>
+            <w:proofErr w:type="spellStart"/>
+            <w:r>
+              <w:t>null</w:t>
+            </w:r>
+            <w:proofErr w:type="spellEnd"/>
           </w:p>
           <w:p>
             <w:pPr>
@@ -904,58 +1383,111 @@
               </w:tabs>
             </w:pPr>
             <w:r>
-              <w:t xml:space="preserve">      "isDeleted": false,</w:t>
-            </w:r>
-          </w:p>
-          <w:p>
-            <w:pPr>
-              <w:tabs>
-                <w:tab w:val="left" w:pos="2677"/>
-              </w:tabs>
-            </w:pPr>
-            <w:r>
-              <w:t xml:space="preserve">      "isArchived": false,</w:t>
-            </w:r>
-          </w:p>
-          <w:p>
-            <w:pPr>
-              <w:tabs>
-                <w:tab w:val="left" w:pos="2677"/>
-              </w:tabs>
-            </w:pPr>
-            <w:r>
-              <w:t xml:space="preserve">      "addAt": "2016-11-11 23:31:03",</w:t>
-            </w:r>
-          </w:p>
-          <w:p>
-            <w:pPr>
-              <w:tabs>
-                <w:tab w:val="left" w:pos="2677"/>
-              </w:tabs>
-            </w:pPr>
-            <w:r>
-              <w:t xml:space="preserve">      "updateAt": "2016-11-11 23:31:03",</w:t>
-            </w:r>
-          </w:p>
-          <w:p>
-            <w:pPr>
-              <w:tabs>
-                <w:tab w:val="left" w:pos="2677"/>
-              </w:tabs>
-            </w:pPr>
-            <w:r>
-              <w:t xml:space="preserve">      "name": "new_permission_14d",</w:t>
-            </w:r>
-          </w:p>
-          <w:p>
-            <w:pPr>
-              <w:tabs>
-                <w:tab w:val="left" w:pos="2677"/>
-              </w:tabs>
-            </w:pPr>
-            <w:r>
-              <w:t xml:space="preserve">      "rolePermissions": null</w:t>
-            </w:r>
+              <w:t xml:space="preserve">      "</w:t>
+            </w:r>
+            <w:proofErr w:type="spellStart"/>
+            <w:r>
+              <w:t>isDeleted</w:t>
+            </w:r>
+            <w:proofErr w:type="spellEnd"/>
+            <w:r>
+              <w:t>": false,</w:t>
+            </w:r>
+          </w:p>
+          <w:p>
+            <w:pPr>
+              <w:tabs>
+                <w:tab w:val="left" w:pos="2677"/>
+              </w:tabs>
+            </w:pPr>
+            <w:r>
+              <w:t xml:space="preserve">      "</w:t>
+            </w:r>
+            <w:proofErr w:type="spellStart"/>
+            <w:r>
+              <w:t>isArchived</w:t>
+            </w:r>
+            <w:proofErr w:type="spellEnd"/>
+            <w:r>
+              <w:t>": false,</w:t>
+            </w:r>
+          </w:p>
+          <w:p>
+            <w:pPr>
+              <w:tabs>
+                <w:tab w:val="left" w:pos="2677"/>
+              </w:tabs>
+            </w:pPr>
+            <w:r>
+              <w:t xml:space="preserve">      "</w:t>
+            </w:r>
+            <w:proofErr w:type="spellStart"/>
+            <w:r>
+              <w:t>addAt</w:t>
+            </w:r>
+            <w:proofErr w:type="spellEnd"/>
+            <w:r>
+              <w:t>": "2016-11-11 23:31:03",</w:t>
+            </w:r>
+          </w:p>
+          <w:p>
+            <w:pPr>
+              <w:tabs>
+                <w:tab w:val="left" w:pos="2677"/>
+              </w:tabs>
+            </w:pPr>
+            <w:r>
+              <w:t xml:space="preserve">      "</w:t>
+            </w:r>
+            <w:proofErr w:type="spellStart"/>
+            <w:r>
+              <w:t>updateAt</w:t>
+            </w:r>
+            <w:proofErr w:type="spellEnd"/>
+            <w:r>
+              <w:t>": "2016-11-11 23:31:03",</w:t>
+            </w:r>
+          </w:p>
+          <w:p>
+            <w:pPr>
+              <w:tabs>
+                <w:tab w:val="left" w:pos="2677"/>
+              </w:tabs>
+            </w:pPr>
+            <w:r>
+              <w:t xml:space="preserve">      "</w:t>
+            </w:r>
+            <w:proofErr w:type="spellStart"/>
+            <w:r>
+              <w:t>name</w:t>
+            </w:r>
+            <w:proofErr w:type="spellEnd"/>
+            <w:r>
+              <w:t>": "new_permission_14d",</w:t>
+            </w:r>
+          </w:p>
+          <w:p>
+            <w:pPr>
+              <w:tabs>
+                <w:tab w:val="left" w:pos="2677"/>
+              </w:tabs>
+            </w:pPr>
+            <w:r>
+              <w:t xml:space="preserve">      "</w:t>
+            </w:r>
+            <w:proofErr w:type="spellStart"/>
+            <w:r>
+              <w:t>rolePermissions</w:t>
+            </w:r>
+            <w:proofErr w:type="spellEnd"/>
+            <w:r>
+              <w:t xml:space="preserve">": </w:t>
+            </w:r>
+            <w:proofErr w:type="spellStart"/>
+            <w:r>
+              <w:t>null</w:t>
+            </w:r>
+            <w:proofErr w:type="spellEnd"/>
           </w:p>
           <w:p>
             <w:pPr>
@@ -997,8 +1529,21 @@
           <w:p>
             <w:r>
               <w:lastRenderedPageBreak/>
-              <w:t>{{BASE_URL}}/secure/rolepermission</w:t>
-            </w:r>
+              <w:t>{{BASE_URL}}/</w:t>
+            </w:r>
+            <w:proofErr w:type="spellStart"/>
+            <w:r>
+              <w:t>secure</w:t>
+            </w:r>
+            <w:proofErr w:type="spellEnd"/>
+            <w:r>
+              <w:t>/</w:t>
+            </w:r>
+            <w:proofErr w:type="spellStart"/>
+            <w:r>
+              <w:t>rolepermission</w:t>
+            </w:r>
+            <w:proofErr w:type="spellEnd"/>
           </w:p>
         </w:tc>
         <w:tc>
@@ -1016,8 +1561,21 @@
             <w:tcW w:w="1199" w:type="dxa"/>
           </w:tcPr>
           <w:p>
-            <w:r>
-              <w:t>Add role and permission in batch</w:t>
+            <w:proofErr w:type="spellStart"/>
+            <w:r>
+              <w:t>Add</w:t>
+            </w:r>
+            <w:proofErr w:type="spellEnd"/>
+            <w:r>
+              <w:t xml:space="preserve"> </w:t>
+            </w:r>
+            <w:proofErr w:type="spellStart"/>
+            <w:r>
+              <w:t>role</w:t>
+            </w:r>
+            <w:proofErr w:type="spellEnd"/>
+            <w:r>
+              <w:t xml:space="preserve"> and permission in batch</w:t>
             </w:r>
           </w:p>
         </w:tc>
@@ -1032,7 +1590,15 @@
           </w:p>
           <w:p>
             <w:r>
-              <w:t xml:space="preserve">  "newRoles": [</w:t>
+              <w:t xml:space="preserve">  "</w:t>
+            </w:r>
+            <w:proofErr w:type="spellStart"/>
+            <w:r>
+              <w:t>newRoles</w:t>
+            </w:r>
+            <w:proofErr w:type="spellEnd"/>
+            <w:r>
+              <w:t>": [</w:t>
             </w:r>
           </w:p>
           <w:p>
@@ -1042,22 +1608,62 @@
           </w:p>
           <w:p>
             <w:r>
-              <w:t xml:space="preserve">      "tempId": 996,</w:t>
-            </w:r>
-          </w:p>
-          <w:p>
-            <w:r>
-              <w:t xml:space="preserve">      "userRoles": [],</w:t>
-            </w:r>
-          </w:p>
-          <w:p>
-            <w:r>
-              <w:t xml:space="preserve">      "rolePermissions": [],</w:t>
-            </w:r>
-          </w:p>
-          <w:p>
-            <w:r>
-              <w:t xml:space="preserve">      "name": "new_role_abc"</w:t>
+              <w:t xml:space="preserve">      "</w:t>
+            </w:r>
+            <w:proofErr w:type="spellStart"/>
+            <w:r>
+              <w:t>tempId</w:t>
+            </w:r>
+            <w:proofErr w:type="spellEnd"/>
+            <w:r>
+              <w:t>": 996,</w:t>
+            </w:r>
+          </w:p>
+          <w:p>
+            <w:r>
+              <w:t xml:space="preserve">      "</w:t>
+            </w:r>
+            <w:proofErr w:type="spellStart"/>
+            <w:r>
+              <w:t>userRoles</w:t>
+            </w:r>
+            <w:proofErr w:type="spellEnd"/>
+            <w:r>
+              <w:t>": [],</w:t>
+            </w:r>
+          </w:p>
+          <w:p>
+            <w:r>
+              <w:t xml:space="preserve">      "</w:t>
+            </w:r>
+            <w:proofErr w:type="spellStart"/>
+            <w:r>
+              <w:t>rolePermissions</w:t>
+            </w:r>
+            <w:proofErr w:type="spellEnd"/>
+            <w:r>
+              <w:t>": [],</w:t>
+            </w:r>
+          </w:p>
+          <w:p>
+            <w:r>
+              <w:t xml:space="preserve">      "</w:t>
+            </w:r>
+            <w:proofErr w:type="spellStart"/>
+            <w:r>
+              <w:t>name</w:t>
+            </w:r>
+            <w:proofErr w:type="spellEnd"/>
+            <w:r>
+              <w:t>": "</w:t>
+            </w:r>
+            <w:proofErr w:type="spellStart"/>
+            <w:r>
+              <w:t>new_role_abc</w:t>
+            </w:r>
+            <w:proofErr w:type="spellEnd"/>
+            <w:r>
+              <w:t>"</w:t>
             </w:r>
           </w:p>
           <w:p>
@@ -1073,22 +1679,62 @@
           <w:p>
             <w:r>
               <w:lastRenderedPageBreak/>
-              <w:t xml:space="preserve">      "tempId": 396,</w:t>
-            </w:r>
-          </w:p>
-          <w:p>
-            <w:r>
-              <w:t xml:space="preserve">      "userRoles": [],</w:t>
-            </w:r>
-          </w:p>
-          <w:p>
-            <w:r>
-              <w:t xml:space="preserve">      "rolePermissions": [],</w:t>
-            </w:r>
-          </w:p>
-          <w:p>
-            <w:r>
-              <w:t xml:space="preserve">      "name": "new_role_uds"</w:t>
+              <w:t xml:space="preserve">      "</w:t>
+            </w:r>
+            <w:proofErr w:type="spellStart"/>
+            <w:r>
+              <w:t>tempId</w:t>
+            </w:r>
+            <w:proofErr w:type="spellEnd"/>
+            <w:r>
+              <w:t>": 396,</w:t>
+            </w:r>
+          </w:p>
+          <w:p>
+            <w:r>
+              <w:t xml:space="preserve">      "</w:t>
+            </w:r>
+            <w:proofErr w:type="spellStart"/>
+            <w:r>
+              <w:t>userRoles</w:t>
+            </w:r>
+            <w:proofErr w:type="spellEnd"/>
+            <w:r>
+              <w:t>": [],</w:t>
+            </w:r>
+          </w:p>
+          <w:p>
+            <w:r>
+              <w:t xml:space="preserve">      "</w:t>
+            </w:r>
+            <w:proofErr w:type="spellStart"/>
+            <w:r>
+              <w:t>rolePermissions</w:t>
+            </w:r>
+            <w:proofErr w:type="spellEnd"/>
+            <w:r>
+              <w:t>": [],</w:t>
+            </w:r>
+          </w:p>
+          <w:p>
+            <w:r>
+              <w:t xml:space="preserve">      "</w:t>
+            </w:r>
+            <w:proofErr w:type="spellStart"/>
+            <w:r>
+              <w:t>name</w:t>
+            </w:r>
+            <w:proofErr w:type="spellEnd"/>
+            <w:r>
+              <w:t>": "</w:t>
+            </w:r>
+            <w:proofErr w:type="spellStart"/>
+            <w:r>
+              <w:t>new_role_uds</w:t>
+            </w:r>
+            <w:proofErr w:type="spellEnd"/>
+            <w:r>
+              <w:t>"</w:t>
             </w:r>
           </w:p>
           <w:p>
@@ -1103,7 +1749,15 @@
           </w:p>
           <w:p>
             <w:r>
-              <w:t xml:space="preserve">  "newPermissions": [</w:t>
+              <w:t xml:space="preserve">  "</w:t>
+            </w:r>
+            <w:proofErr w:type="spellStart"/>
+            <w:r>
+              <w:t>newPermissions</w:t>
+            </w:r>
+            <w:proofErr w:type="spellEnd"/>
+            <w:r>
+              <w:t>": [</w:t>
             </w:r>
           </w:p>
           <w:p>
@@ -1113,17 +1767,41 @@
           </w:p>
           <w:p>
             <w:r>
-              <w:t xml:space="preserve">      "tempId": 409,</w:t>
-            </w:r>
-          </w:p>
-          <w:p>
-            <w:r>
-              <w:t xml:space="preserve">      "rolePermissions": [],</w:t>
-            </w:r>
-          </w:p>
-          <w:p>
-            <w:r>
-              <w:t xml:space="preserve">      "name": "new_permission_14d"</w:t>
+              <w:t xml:space="preserve">      "</w:t>
+            </w:r>
+            <w:proofErr w:type="spellStart"/>
+            <w:r>
+              <w:t>tempId</w:t>
+            </w:r>
+            <w:proofErr w:type="spellEnd"/>
+            <w:r>
+              <w:t>": 409,</w:t>
+            </w:r>
+          </w:p>
+          <w:p>
+            <w:r>
+              <w:t xml:space="preserve">      "</w:t>
+            </w:r>
+            <w:proofErr w:type="spellStart"/>
+            <w:r>
+              <w:t>rolePermissions</w:t>
+            </w:r>
+            <w:proofErr w:type="spellEnd"/>
+            <w:r>
+              <w:t>": [],</w:t>
+            </w:r>
+          </w:p>
+          <w:p>
+            <w:r>
+              <w:t xml:space="preserve">      "</w:t>
+            </w:r>
+            <w:proofErr w:type="spellStart"/>
+            <w:r>
+              <w:t>name</w:t>
+            </w:r>
+            <w:proofErr w:type="spellEnd"/>
+            <w:r>
+              <w:t>": "new_permission_14d"</w:t>
             </w:r>
           </w:p>
           <w:p>
@@ -1138,12 +1816,28 @@
           </w:p>
           <w:p>
             <w:r>
-              <w:t xml:space="preserve">  "roleEntities": [],</w:t>
-            </w:r>
-          </w:p>
-          <w:p>
-            <w:r>
-              <w:t xml:space="preserve">  "permissionEntities": []</w:t>
+              <w:t xml:space="preserve">  "</w:t>
+            </w:r>
+            <w:proofErr w:type="spellStart"/>
+            <w:r>
+              <w:t>roleEntities</w:t>
+            </w:r>
+            <w:proofErr w:type="spellEnd"/>
+            <w:r>
+              <w:t>": [],</w:t>
+            </w:r>
+          </w:p>
+          <w:p>
+            <w:r>
+              <w:t xml:space="preserve">  "</w:t>
+            </w:r>
+            <w:proofErr w:type="spellStart"/>
+            <w:r>
+              <w:t>permissionEntities</w:t>
+            </w:r>
+            <w:proofErr w:type="spellEnd"/>
+            <w:r>
+              <w:t>": []</w:t>
             </w:r>
           </w:p>
           <w:p>
@@ -1174,7 +1868,15 @@
               </w:tabs>
             </w:pPr>
             <w:r>
-              <w:t xml:space="preserve">  "newRoles": [</w:t>
+              <w:t xml:space="preserve">  "</w:t>
+            </w:r>
+            <w:proofErr w:type="spellStart"/>
+            <w:r>
+              <w:t>newRoles</w:t>
+            </w:r>
+            <w:proofErr w:type="spellEnd"/>
+            <w:r>
+              <w:t>": [</w:t>
             </w:r>
           </w:p>
           <w:p>
@@ -1204,37 +1906,69 @@
               </w:tabs>
             </w:pPr>
             <w:r>
-              <w:t xml:space="preserve">      "id": null,</w:t>
-            </w:r>
-          </w:p>
-          <w:p>
-            <w:pPr>
-              <w:tabs>
-                <w:tab w:val="left" w:pos="2677"/>
-              </w:tabs>
-            </w:pPr>
-            <w:r>
-              <w:t xml:space="preserve">      "isDeleted": false,</w:t>
-            </w:r>
-          </w:p>
-          <w:p>
-            <w:pPr>
-              <w:tabs>
-                <w:tab w:val="left" w:pos="2677"/>
-              </w:tabs>
-            </w:pPr>
-            <w:r>
-              <w:t xml:space="preserve">      "isArchived": false,</w:t>
-            </w:r>
-          </w:p>
-          <w:p>
-            <w:pPr>
-              <w:tabs>
-                <w:tab w:val="left" w:pos="2677"/>
-              </w:tabs>
-            </w:pPr>
-            <w:r>
-              <w:t xml:space="preserve">      "addAt": "2016-11-11 23:31:03",</w:t>
+              <w:t xml:space="preserve">      "id": </w:t>
+            </w:r>
+            <w:proofErr w:type="spellStart"/>
+            <w:r>
+              <w:t>null</w:t>
+            </w:r>
+            <w:proofErr w:type="spellEnd"/>
+            <w:r>
+              <w:t>,</w:t>
+            </w:r>
+          </w:p>
+          <w:p>
+            <w:pPr>
+              <w:tabs>
+                <w:tab w:val="left" w:pos="2677"/>
+              </w:tabs>
+            </w:pPr>
+            <w:r>
+              <w:t xml:space="preserve">      "</w:t>
+            </w:r>
+            <w:proofErr w:type="spellStart"/>
+            <w:r>
+              <w:t>isDeleted</w:t>
+            </w:r>
+            <w:proofErr w:type="spellEnd"/>
+            <w:r>
+              <w:t>": false,</w:t>
+            </w:r>
+          </w:p>
+          <w:p>
+            <w:pPr>
+              <w:tabs>
+                <w:tab w:val="left" w:pos="2677"/>
+              </w:tabs>
+            </w:pPr>
+            <w:r>
+              <w:t xml:space="preserve">      "</w:t>
+            </w:r>
+            <w:proofErr w:type="spellStart"/>
+            <w:r>
+              <w:t>isArchived</w:t>
+            </w:r>
+            <w:proofErr w:type="spellEnd"/>
+            <w:r>
+              <w:t>": false,</w:t>
+            </w:r>
+          </w:p>
+          <w:p>
+            <w:pPr>
+              <w:tabs>
+                <w:tab w:val="left" w:pos="2677"/>
+              </w:tabs>
+            </w:pPr>
+            <w:r>
+              <w:t xml:space="preserve">      "</w:t>
+            </w:r>
+            <w:proofErr w:type="spellStart"/>
+            <w:r>
+              <w:t>addAt</w:t>
+            </w:r>
+            <w:proofErr w:type="spellEnd"/>
+            <w:r>
+              <w:t>": "2016-11-11 23:31:03",</w:t>
             </w:r>
           </w:p>
           <w:p>
@@ -1245,37 +1979,77 @@
             </w:pPr>
             <w:r>
               <w:lastRenderedPageBreak/>
-              <w:t xml:space="preserve">      "updateAt": "2016-11-11 23:31:03",</w:t>
-            </w:r>
-          </w:p>
-          <w:p>
-            <w:pPr>
-              <w:tabs>
-                <w:tab w:val="left" w:pos="2677"/>
-              </w:tabs>
-            </w:pPr>
-            <w:r>
-              <w:t xml:space="preserve">      "name": "new_role_abc",</w:t>
-            </w:r>
-          </w:p>
-          <w:p>
-            <w:pPr>
-              <w:tabs>
-                <w:tab w:val="left" w:pos="2677"/>
-              </w:tabs>
-            </w:pPr>
-            <w:r>
-              <w:t xml:space="preserve">      "userRoles": [],</w:t>
-            </w:r>
-          </w:p>
-          <w:p>
-            <w:pPr>
-              <w:tabs>
-                <w:tab w:val="left" w:pos="2677"/>
-              </w:tabs>
-            </w:pPr>
-            <w:r>
-              <w:t xml:space="preserve">      "rolePermissions": []</w:t>
+              <w:t xml:space="preserve">      "</w:t>
+            </w:r>
+            <w:proofErr w:type="spellStart"/>
+            <w:r>
+              <w:t>updateAt</w:t>
+            </w:r>
+            <w:proofErr w:type="spellEnd"/>
+            <w:r>
+              <w:t>": "2016-11-11 23:31:03",</w:t>
+            </w:r>
+          </w:p>
+          <w:p>
+            <w:pPr>
+              <w:tabs>
+                <w:tab w:val="left" w:pos="2677"/>
+              </w:tabs>
+            </w:pPr>
+            <w:r>
+              <w:t xml:space="preserve">      "</w:t>
+            </w:r>
+            <w:proofErr w:type="spellStart"/>
+            <w:r>
+              <w:t>name</w:t>
+            </w:r>
+            <w:proofErr w:type="spellEnd"/>
+            <w:r>
+              <w:t>": "</w:t>
+            </w:r>
+            <w:proofErr w:type="spellStart"/>
+            <w:r>
+              <w:t>new_role_abc</w:t>
+            </w:r>
+            <w:proofErr w:type="spellEnd"/>
+            <w:r>
+              <w:t>",</w:t>
+            </w:r>
+          </w:p>
+          <w:p>
+            <w:pPr>
+              <w:tabs>
+                <w:tab w:val="left" w:pos="2677"/>
+              </w:tabs>
+            </w:pPr>
+            <w:r>
+              <w:t xml:space="preserve">      "</w:t>
+            </w:r>
+            <w:proofErr w:type="spellStart"/>
+            <w:r>
+              <w:t>userRoles</w:t>
+            </w:r>
+            <w:proofErr w:type="spellEnd"/>
+            <w:r>
+              <w:t>": [],</w:t>
+            </w:r>
+          </w:p>
+          <w:p>
+            <w:pPr>
+              <w:tabs>
+                <w:tab w:val="left" w:pos="2677"/>
+              </w:tabs>
+            </w:pPr>
+            <w:r>
+              <w:t xml:space="preserve">      "</w:t>
+            </w:r>
+            <w:proofErr w:type="spellStart"/>
+            <w:r>
+              <w:t>rolePermissions</w:t>
+            </w:r>
+            <w:proofErr w:type="spellEnd"/>
+            <w:r>
+              <w:t>": []</w:t>
             </w:r>
           </w:p>
           <w:p>
@@ -1305,7 +2079,15 @@
               </w:tabs>
             </w:pPr>
             <w:r>
-              <w:t xml:space="preserve">  "newPermissions": [</w:t>
+              <w:t xml:space="preserve">  "</w:t>
+            </w:r>
+            <w:proofErr w:type="spellStart"/>
+            <w:r>
+              <w:t>newPermissions</w:t>
+            </w:r>
+            <w:proofErr w:type="spellEnd"/>
+            <w:r>
+              <w:t>": [</w:t>
             </w:r>
           </w:p>
           <w:p>
@@ -1335,67 +2117,123 @@
               </w:tabs>
             </w:pPr>
             <w:r>
-              <w:t xml:space="preserve">      "id": null,</w:t>
-            </w:r>
-          </w:p>
-          <w:p>
-            <w:pPr>
-              <w:tabs>
-                <w:tab w:val="left" w:pos="2677"/>
-              </w:tabs>
-            </w:pPr>
-            <w:r>
-              <w:t xml:space="preserve">      "isDeleted": false,</w:t>
-            </w:r>
-          </w:p>
-          <w:p>
-            <w:pPr>
-              <w:tabs>
-                <w:tab w:val="left" w:pos="2677"/>
-              </w:tabs>
-            </w:pPr>
-            <w:r>
-              <w:t xml:space="preserve">      "isArchived": false,</w:t>
-            </w:r>
-          </w:p>
-          <w:p>
-            <w:pPr>
-              <w:tabs>
-                <w:tab w:val="left" w:pos="2677"/>
-              </w:tabs>
-            </w:pPr>
-            <w:r>
-              <w:t xml:space="preserve">      "addAt": "2016-11-11 23:31:03",</w:t>
-            </w:r>
-          </w:p>
-          <w:p>
-            <w:pPr>
-              <w:tabs>
-                <w:tab w:val="left" w:pos="2677"/>
-              </w:tabs>
-            </w:pPr>
-            <w:r>
-              <w:t xml:space="preserve">      "updateAt": "2016-11-11 23:31:03",</w:t>
-            </w:r>
-          </w:p>
-          <w:p>
-            <w:pPr>
-              <w:tabs>
-                <w:tab w:val="left" w:pos="2677"/>
-              </w:tabs>
-            </w:pPr>
-            <w:r>
-              <w:t xml:space="preserve">      "name": "new_permission_14d",</w:t>
-            </w:r>
-          </w:p>
-          <w:p>
-            <w:pPr>
-              <w:tabs>
-                <w:tab w:val="left" w:pos="2677"/>
-              </w:tabs>
-            </w:pPr>
-            <w:r>
-              <w:t xml:space="preserve">      "rolePermissions": []</w:t>
+              <w:t xml:space="preserve">      "id": </w:t>
+            </w:r>
+            <w:proofErr w:type="spellStart"/>
+            <w:r>
+              <w:t>null</w:t>
+            </w:r>
+            <w:proofErr w:type="spellEnd"/>
+            <w:r>
+              <w:t>,</w:t>
+            </w:r>
+          </w:p>
+          <w:p>
+            <w:pPr>
+              <w:tabs>
+                <w:tab w:val="left" w:pos="2677"/>
+              </w:tabs>
+            </w:pPr>
+            <w:r>
+              <w:t xml:space="preserve">      "</w:t>
+            </w:r>
+            <w:proofErr w:type="spellStart"/>
+            <w:r>
+              <w:t>isDeleted</w:t>
+            </w:r>
+            <w:proofErr w:type="spellEnd"/>
+            <w:r>
+              <w:t>": false,</w:t>
+            </w:r>
+          </w:p>
+          <w:p>
+            <w:pPr>
+              <w:tabs>
+                <w:tab w:val="left" w:pos="2677"/>
+              </w:tabs>
+            </w:pPr>
+            <w:r>
+              <w:t xml:space="preserve">      "</w:t>
+            </w:r>
+            <w:proofErr w:type="spellStart"/>
+            <w:r>
+              <w:t>isArchived</w:t>
+            </w:r>
+            <w:proofErr w:type="spellEnd"/>
+            <w:r>
+              <w:t>": false,</w:t>
+            </w:r>
+          </w:p>
+          <w:p>
+            <w:pPr>
+              <w:tabs>
+                <w:tab w:val="left" w:pos="2677"/>
+              </w:tabs>
+            </w:pPr>
+            <w:r>
+              <w:t xml:space="preserve">      "</w:t>
+            </w:r>
+            <w:proofErr w:type="spellStart"/>
+            <w:r>
+              <w:t>addAt</w:t>
+            </w:r>
+            <w:proofErr w:type="spellEnd"/>
+            <w:r>
+              <w:t>": "2016-11-11 23:31:03",</w:t>
+            </w:r>
+          </w:p>
+          <w:p>
+            <w:pPr>
+              <w:tabs>
+                <w:tab w:val="left" w:pos="2677"/>
+              </w:tabs>
+            </w:pPr>
+            <w:r>
+              <w:t xml:space="preserve">      "</w:t>
+            </w:r>
+            <w:proofErr w:type="spellStart"/>
+            <w:r>
+              <w:t>updateAt</w:t>
+            </w:r>
+            <w:proofErr w:type="spellEnd"/>
+            <w:r>
+              <w:t>": "2016-11-11 23:31:03",</w:t>
+            </w:r>
+          </w:p>
+          <w:p>
+            <w:pPr>
+              <w:tabs>
+                <w:tab w:val="left" w:pos="2677"/>
+              </w:tabs>
+            </w:pPr>
+            <w:r>
+              <w:t xml:space="preserve">      "</w:t>
+            </w:r>
+            <w:proofErr w:type="spellStart"/>
+            <w:r>
+              <w:t>name</w:t>
+            </w:r>
+            <w:proofErr w:type="spellEnd"/>
+            <w:r>
+              <w:t>": "new_permission_14d",</w:t>
+            </w:r>
+          </w:p>
+          <w:p>
+            <w:pPr>
+              <w:tabs>
+                <w:tab w:val="left" w:pos="2677"/>
+              </w:tabs>
+            </w:pPr>
+            <w:r>
+              <w:t xml:space="preserve">      "</w:t>
+            </w:r>
+            <w:proofErr w:type="spellStart"/>
+            <w:r>
+              <w:t>rolePermissions</w:t>
+            </w:r>
+            <w:proofErr w:type="spellEnd"/>
+            <w:r>
+              <w:t>": []</w:t>
             </w:r>
           </w:p>
           <w:p>
@@ -1425,7 +2263,15 @@
               </w:tabs>
             </w:pPr>
             <w:r>
-              <w:t xml:space="preserve">  "roleEntities": [</w:t>
+              <w:t xml:space="preserve">  "</w:t>
+            </w:r>
+            <w:proofErr w:type="spellStart"/>
+            <w:r>
+              <w:t>roleEntities</w:t>
+            </w:r>
+            <w:proofErr w:type="spellEnd"/>
+            <w:r>
+              <w:t>": [</w:t>
             </w:r>
           </w:p>
           <w:p>
@@ -1465,68 +2311,145 @@
               </w:tabs>
             </w:pPr>
             <w:r>
-              <w:t xml:space="preserve">      "isDeleted": false,</w:t>
-            </w:r>
-          </w:p>
-          <w:p>
-            <w:pPr>
-              <w:tabs>
-                <w:tab w:val="left" w:pos="2677"/>
-              </w:tabs>
-            </w:pPr>
-            <w:r>
-              <w:t xml:space="preserve">      "isArchived": false,</w:t>
-            </w:r>
-          </w:p>
-          <w:p>
-            <w:pPr>
-              <w:tabs>
-                <w:tab w:val="left" w:pos="2677"/>
-              </w:tabs>
-            </w:pPr>
-            <w:r>
-              <w:t xml:space="preserve">      "addAt": "2016-11-11 23:31:03",</w:t>
-            </w:r>
-          </w:p>
-          <w:p>
-            <w:pPr>
-              <w:tabs>
-                <w:tab w:val="left" w:pos="2677"/>
-              </w:tabs>
-            </w:pPr>
-            <w:r>
-              <w:t xml:space="preserve">      "updateAt": "2016-11-11 23:31:03",</w:t>
-            </w:r>
-          </w:p>
-          <w:p>
-            <w:pPr>
-              <w:tabs>
-                <w:tab w:val="left" w:pos="2677"/>
-              </w:tabs>
-            </w:pPr>
-            <w:r>
-              <w:t xml:space="preserve">      "name": "new_role_abc",</w:t>
-            </w:r>
-          </w:p>
-          <w:p>
-            <w:pPr>
-              <w:tabs>
-                <w:tab w:val="left" w:pos="2677"/>
-              </w:tabs>
-            </w:pPr>
-            <w:r>
-              <w:t xml:space="preserve">      "userRoles": null,</w:t>
-            </w:r>
-          </w:p>
-          <w:p>
-            <w:pPr>
-              <w:tabs>
-                <w:tab w:val="left" w:pos="2677"/>
-              </w:tabs>
-            </w:pPr>
-            <w:r>
-              <w:t xml:space="preserve">      "rolePermissions": null</w:t>
-            </w:r>
+              <w:t xml:space="preserve">      "</w:t>
+            </w:r>
+            <w:proofErr w:type="spellStart"/>
+            <w:r>
+              <w:t>isDeleted</w:t>
+            </w:r>
+            <w:proofErr w:type="spellEnd"/>
+            <w:r>
+              <w:t>": false,</w:t>
+            </w:r>
+          </w:p>
+          <w:p>
+            <w:pPr>
+              <w:tabs>
+                <w:tab w:val="left" w:pos="2677"/>
+              </w:tabs>
+            </w:pPr>
+            <w:r>
+              <w:t xml:space="preserve">      "</w:t>
+            </w:r>
+            <w:proofErr w:type="spellStart"/>
+            <w:r>
+              <w:t>isArchived</w:t>
+            </w:r>
+            <w:proofErr w:type="spellEnd"/>
+            <w:r>
+              <w:t>": false,</w:t>
+            </w:r>
+          </w:p>
+          <w:p>
+            <w:pPr>
+              <w:tabs>
+                <w:tab w:val="left" w:pos="2677"/>
+              </w:tabs>
+            </w:pPr>
+            <w:r>
+              <w:t xml:space="preserve">      "</w:t>
+            </w:r>
+            <w:proofErr w:type="spellStart"/>
+            <w:r>
+              <w:t>addAt</w:t>
+            </w:r>
+            <w:proofErr w:type="spellEnd"/>
+            <w:r>
+              <w:t>": "2016-11-11 23:31:03",</w:t>
+            </w:r>
+          </w:p>
+          <w:p>
+            <w:pPr>
+              <w:tabs>
+                <w:tab w:val="left" w:pos="2677"/>
+              </w:tabs>
+            </w:pPr>
+            <w:r>
+              <w:t xml:space="preserve">      "</w:t>
+            </w:r>
+            <w:proofErr w:type="spellStart"/>
+            <w:r>
+              <w:t>updateAt</w:t>
+            </w:r>
+            <w:proofErr w:type="spellEnd"/>
+            <w:r>
+              <w:t>": "2016-11-11 23:31:03",</w:t>
+            </w:r>
+          </w:p>
+          <w:p>
+            <w:pPr>
+              <w:tabs>
+                <w:tab w:val="left" w:pos="2677"/>
+              </w:tabs>
+            </w:pPr>
+            <w:r>
+              <w:t xml:space="preserve">      "</w:t>
+            </w:r>
+            <w:proofErr w:type="spellStart"/>
+            <w:r>
+              <w:t>name</w:t>
+            </w:r>
+            <w:proofErr w:type="spellEnd"/>
+            <w:r>
+              <w:t>": "</w:t>
+            </w:r>
+            <w:proofErr w:type="spellStart"/>
+            <w:r>
+              <w:t>new_role_abc</w:t>
+            </w:r>
+            <w:proofErr w:type="spellEnd"/>
+            <w:r>
+              <w:t>",</w:t>
+            </w:r>
+          </w:p>
+          <w:p>
+            <w:pPr>
+              <w:tabs>
+                <w:tab w:val="left" w:pos="2677"/>
+              </w:tabs>
+            </w:pPr>
+            <w:r>
+              <w:t xml:space="preserve">      "</w:t>
+            </w:r>
+            <w:proofErr w:type="spellStart"/>
+            <w:r>
+              <w:t>userRoles</w:t>
+            </w:r>
+            <w:proofErr w:type="spellEnd"/>
+            <w:r>
+              <w:t xml:space="preserve">": </w:t>
+            </w:r>
+            <w:proofErr w:type="spellStart"/>
+            <w:r>
+              <w:t>null</w:t>
+            </w:r>
+            <w:proofErr w:type="spellEnd"/>
+            <w:r>
+              <w:t>,</w:t>
+            </w:r>
+          </w:p>
+          <w:p>
+            <w:pPr>
+              <w:tabs>
+                <w:tab w:val="left" w:pos="2677"/>
+              </w:tabs>
+            </w:pPr>
+            <w:r>
+              <w:t xml:space="preserve">      "</w:t>
+            </w:r>
+            <w:proofErr w:type="spellStart"/>
+            <w:r>
+              <w:t>rolePermissions</w:t>
+            </w:r>
+            <w:proofErr w:type="spellEnd"/>
+            <w:r>
+              <w:t xml:space="preserve">": </w:t>
+            </w:r>
+            <w:proofErr w:type="spellStart"/>
+            <w:r>
+              <w:t>null</w:t>
+            </w:r>
+            <w:proofErr w:type="spellEnd"/>
           </w:p>
           <w:p>
             <w:pPr>
@@ -1555,7 +2478,15 @@
               </w:tabs>
             </w:pPr>
             <w:r>
-              <w:t xml:space="preserve">  "permissionEntities": [</w:t>
+              <w:t xml:space="preserve">  "</w:t>
+            </w:r>
+            <w:proofErr w:type="spellStart"/>
+            <w:r>
+              <w:t>permissionEntities</w:t>
+            </w:r>
+            <w:proofErr w:type="spellEnd"/>
+            <w:r>
+              <w:t>": [</w:t>
             </w:r>
           </w:p>
           <w:p>
@@ -1595,58 +2526,111 @@
               </w:tabs>
             </w:pPr>
             <w:r>
-              <w:t xml:space="preserve">      "isDeleted": false,</w:t>
-            </w:r>
-          </w:p>
-          <w:p>
-            <w:pPr>
-              <w:tabs>
-                <w:tab w:val="left" w:pos="2677"/>
-              </w:tabs>
-            </w:pPr>
-            <w:r>
-              <w:t xml:space="preserve">      "isArchived": false,</w:t>
-            </w:r>
-          </w:p>
-          <w:p>
-            <w:pPr>
-              <w:tabs>
-                <w:tab w:val="left" w:pos="2677"/>
-              </w:tabs>
-            </w:pPr>
-            <w:r>
-              <w:t xml:space="preserve">      "addAt": "2016-11-11 23:31:03",</w:t>
-            </w:r>
-          </w:p>
-          <w:p>
-            <w:pPr>
-              <w:tabs>
-                <w:tab w:val="left" w:pos="2677"/>
-              </w:tabs>
-            </w:pPr>
-            <w:r>
-              <w:t xml:space="preserve">      "updateAt": "2016-11-11 23:31:03",</w:t>
-            </w:r>
-          </w:p>
-          <w:p>
-            <w:pPr>
-              <w:tabs>
-                <w:tab w:val="left" w:pos="2677"/>
-              </w:tabs>
-            </w:pPr>
-            <w:r>
-              <w:t xml:space="preserve">      "name": "new_permission_14d",</w:t>
-            </w:r>
-          </w:p>
-          <w:p>
-            <w:pPr>
-              <w:tabs>
-                <w:tab w:val="left" w:pos="2677"/>
-              </w:tabs>
-            </w:pPr>
-            <w:r>
-              <w:t xml:space="preserve">      "rolePermissions": null</w:t>
-            </w:r>
+              <w:t xml:space="preserve">      "</w:t>
+            </w:r>
+            <w:proofErr w:type="spellStart"/>
+            <w:r>
+              <w:t>isDeleted</w:t>
+            </w:r>
+            <w:proofErr w:type="spellEnd"/>
+            <w:r>
+              <w:t>": false,</w:t>
+            </w:r>
+          </w:p>
+          <w:p>
+            <w:pPr>
+              <w:tabs>
+                <w:tab w:val="left" w:pos="2677"/>
+              </w:tabs>
+            </w:pPr>
+            <w:r>
+              <w:t xml:space="preserve">      "</w:t>
+            </w:r>
+            <w:proofErr w:type="spellStart"/>
+            <w:r>
+              <w:t>isArchived</w:t>
+            </w:r>
+            <w:proofErr w:type="spellEnd"/>
+            <w:r>
+              <w:t>": false,</w:t>
+            </w:r>
+          </w:p>
+          <w:p>
+            <w:pPr>
+              <w:tabs>
+                <w:tab w:val="left" w:pos="2677"/>
+              </w:tabs>
+            </w:pPr>
+            <w:r>
+              <w:t xml:space="preserve">      "</w:t>
+            </w:r>
+            <w:proofErr w:type="spellStart"/>
+            <w:r>
+              <w:t>addAt</w:t>
+            </w:r>
+            <w:proofErr w:type="spellEnd"/>
+            <w:r>
+              <w:t>": "2016-11-11 23:31:03",</w:t>
+            </w:r>
+          </w:p>
+          <w:p>
+            <w:pPr>
+              <w:tabs>
+                <w:tab w:val="left" w:pos="2677"/>
+              </w:tabs>
+            </w:pPr>
+            <w:r>
+              <w:t xml:space="preserve">      "</w:t>
+            </w:r>
+            <w:proofErr w:type="spellStart"/>
+            <w:r>
+              <w:t>updateAt</w:t>
+            </w:r>
+            <w:proofErr w:type="spellEnd"/>
+            <w:r>
+              <w:t>": "2016-11-11 23:31:03",</w:t>
+            </w:r>
+          </w:p>
+          <w:p>
+            <w:pPr>
+              <w:tabs>
+                <w:tab w:val="left" w:pos="2677"/>
+              </w:tabs>
+            </w:pPr>
+            <w:r>
+              <w:t xml:space="preserve">      "</w:t>
+            </w:r>
+            <w:proofErr w:type="spellStart"/>
+            <w:r>
+              <w:t>name</w:t>
+            </w:r>
+            <w:proofErr w:type="spellEnd"/>
+            <w:r>
+              <w:t>": "new_permission_14d",</w:t>
+            </w:r>
+          </w:p>
+          <w:p>
+            <w:pPr>
+              <w:tabs>
+                <w:tab w:val="left" w:pos="2677"/>
+              </w:tabs>
+            </w:pPr>
+            <w:r>
+              <w:t xml:space="preserve">      "</w:t>
+            </w:r>
+            <w:proofErr w:type="spellStart"/>
+            <w:r>
+              <w:t>rolePermissions</w:t>
+            </w:r>
+            <w:proofErr w:type="spellEnd"/>
+            <w:r>
+              <w:t xml:space="preserve">": </w:t>
+            </w:r>
+            <w:proofErr w:type="spellStart"/>
+            <w:r>
+              <w:t>null</w:t>
+            </w:r>
+            <w:proofErr w:type="spellEnd"/>
           </w:p>
           <w:p>
             <w:pPr>
@@ -1689,8 +2673,32 @@
           <w:p>
             <w:r>
               <w:lastRenderedPageBreak/>
-              <w:t>{{BASE_URL}}/secure/rolepermission</w:t>
-            </w:r>
+              <w:t>{{BASE_URL}}/</w:t>
+            </w:r>
+            <w:proofErr w:type="spellStart"/>
+            <w:r>
+              <w:t>secure</w:t>
+            </w:r>
+            <w:proofErr w:type="spellEnd"/>
+            <w:r>
+              <w:t>/</w:t>
+            </w:r>
+            <w:proofErr w:type="spellStart"/>
+            <w:r>
+              <w:t>rolepermission</w:t>
+            </w:r>
+            <w:proofErr w:type="spellEnd"/>
+            <w:r>
+              <w:t>/</w:t>
+            </w:r>
+            <w:r>
+              <w:t>/</w:t>
+            </w:r>
+            <w:proofErr w:type="spellStart"/>
+            <w:r>
+              <w:t>delete</w:t>
+            </w:r>
+            <w:proofErr w:type="spellEnd"/>
           </w:p>
         </w:tc>
         <w:tc>
@@ -1698,9 +2706,11 @@
             <w:tcW w:w="678" w:type="dxa"/>
           </w:tcPr>
           <w:p>
+            <w:proofErr w:type="spellStart"/>
             <w:r>
               <w:t>Delete</w:t>
             </w:r>
+            <w:proofErr w:type="spellEnd"/>
           </w:p>
         </w:tc>
         <w:tc>
@@ -1708,8 +2718,21 @@
             <w:tcW w:w="1199" w:type="dxa"/>
           </w:tcPr>
           <w:p>
-            <w:r>
-              <w:t>Delete role and permission in batch</w:t>
+            <w:proofErr w:type="spellStart"/>
+            <w:r>
+              <w:t>Delete</w:t>
+            </w:r>
+            <w:proofErr w:type="spellEnd"/>
+            <w:r>
+              <w:t xml:space="preserve"> </w:t>
+            </w:r>
+            <w:proofErr w:type="spellStart"/>
+            <w:r>
+              <w:t>role</w:t>
+            </w:r>
+            <w:proofErr w:type="spellEnd"/>
+            <w:r>
+              <w:t xml:space="preserve"> and permission in batch</w:t>
             </w:r>
           </w:p>
         </w:tc>
@@ -1725,7 +2748,15 @@
           <w:p>
             <w:r>
               <w:tab/>
-              <w:t>"roles": {</w:t>
+              <w:t>"</w:t>
+            </w:r>
+            <w:proofErr w:type="spellStart"/>
+            <w:r>
+              <w:t>roles</w:t>
+            </w:r>
+            <w:proofErr w:type="spellEnd"/>
+            <w:r>
+              <w:t>": {</w:t>
             </w:r>
           </w:p>
           <w:p>
@@ -1734,7 +2765,15 @@
             </w:r>
             <w:r>
               <w:tab/>
-              <w:t>"ids": [2,3],</w:t>
+              <w:t>"</w:t>
+            </w:r>
+            <w:proofErr w:type="spellStart"/>
+            <w:r>
+              <w:t>ids</w:t>
+            </w:r>
+            <w:proofErr w:type="spellEnd"/>
+            <w:r>
+              <w:t>": [2,3],</w:t>
             </w:r>
           </w:p>
           <w:p>
@@ -1743,8 +2782,13 @@
             </w:r>
             <w:r>
               <w:tab/>
-              <w:t>"hard":false</w:t>
-            </w:r>
+              <w:t>"</w:t>
+            </w:r>
+            <w:proofErr w:type="spellStart"/>
+            <w:r>
+              <w:t>hard":false</w:t>
+            </w:r>
+            <w:proofErr w:type="spellEnd"/>
           </w:p>
           <w:p>
             <w:r>
@@ -1764,7 +2808,23 @@
             </w:r>
             <w:r>
               <w:tab/>
-              <w:t>"ids":[],</w:t>
+              <w:t>"</w:t>
+            </w:r>
+            <w:proofErr w:type="spellStart"/>
+            <w:r>
+              <w:t>ids</w:t>
+            </w:r>
+            <w:proofErr w:type="spellEnd"/>
+            <w:r>
+              <w:t>"</w:t>
+            </w:r>
+            <w:proofErr w:type="gramStart"/>
+            <w:r>
+              <w:t>:[</w:t>
+            </w:r>
+            <w:proofErr w:type="gramEnd"/>
+            <w:r>
+              <w:t>],</w:t>
             </w:r>
           </w:p>
           <w:p>
@@ -1773,8 +2833,13 @@
             </w:r>
             <w:r>
               <w:tab/>
-              <w:t>"hard":false</w:t>
-            </w:r>
+              <w:t>"</w:t>
+            </w:r>
+            <w:proofErr w:type="spellStart"/>
+            <w:r>
+              <w:t>hard":false</w:t>
+            </w:r>
+            <w:proofErr w:type="spellEnd"/>
           </w:p>
           <w:p>
             <w:r>
@@ -1827,37 +2892,77 @@
               </w:tabs>
             </w:pPr>
             <w:r>
-              <w:t xml:space="preserve">    "entityName": "com.equinooxe.domain.Role",</w:t>
-            </w:r>
-          </w:p>
-          <w:p>
-            <w:pPr>
-              <w:tabs>
-                <w:tab w:val="left" w:pos="2677"/>
-              </w:tabs>
-            </w:pPr>
-            <w:r>
-              <w:t xml:space="preserve">    "hardDeleteCount": 0,</w:t>
-            </w:r>
-          </w:p>
-          <w:p>
-            <w:pPr>
-              <w:tabs>
-                <w:tab w:val="left" w:pos="2677"/>
-              </w:tabs>
-            </w:pPr>
-            <w:r>
-              <w:t xml:space="preserve">    "softDeleteCount": 2,</w:t>
-            </w:r>
-          </w:p>
-          <w:p>
-            <w:pPr>
-              <w:tabs>
-                <w:tab w:val="left" w:pos="2677"/>
-              </w:tabs>
-            </w:pPr>
-            <w:r>
-              <w:t xml:space="preserve">    "initialDeleteCount": 2</w:t>
+              <w:t xml:space="preserve">    "</w:t>
+            </w:r>
+            <w:proofErr w:type="spellStart"/>
+            <w:r>
+              <w:t>entityName</w:t>
+            </w:r>
+            <w:proofErr w:type="spellEnd"/>
+            <w:r>
+              <w:t>": "</w:t>
+            </w:r>
+            <w:proofErr w:type="spellStart"/>
+            <w:r>
+              <w:t>com.equinooxe.domain.Role</w:t>
+            </w:r>
+            <w:proofErr w:type="spellEnd"/>
+            <w:r>
+              <w:t>",</w:t>
+            </w:r>
+          </w:p>
+          <w:p>
+            <w:pPr>
+              <w:tabs>
+                <w:tab w:val="left" w:pos="2677"/>
+              </w:tabs>
+            </w:pPr>
+            <w:r>
+              <w:t xml:space="preserve">    "</w:t>
+            </w:r>
+            <w:proofErr w:type="spellStart"/>
+            <w:r>
+              <w:t>hardDeleteCount</w:t>
+            </w:r>
+            <w:proofErr w:type="spellEnd"/>
+            <w:r>
+              <w:t>": 0,</w:t>
+            </w:r>
+          </w:p>
+          <w:p>
+            <w:pPr>
+              <w:tabs>
+                <w:tab w:val="left" w:pos="2677"/>
+              </w:tabs>
+            </w:pPr>
+            <w:r>
+              <w:t xml:space="preserve">    "</w:t>
+            </w:r>
+            <w:proofErr w:type="spellStart"/>
+            <w:r>
+              <w:t>softDeleteCount</w:t>
+            </w:r>
+            <w:proofErr w:type="spellEnd"/>
+            <w:r>
+              <w:t>": 2,</w:t>
+            </w:r>
+          </w:p>
+          <w:p>
+            <w:pPr>
+              <w:tabs>
+                <w:tab w:val="left" w:pos="2677"/>
+              </w:tabs>
+            </w:pPr>
+            <w:r>
+              <w:t xml:space="preserve">    "</w:t>
+            </w:r>
+            <w:proofErr w:type="spellStart"/>
+            <w:r>
+              <w:t>initialDeleteCount</w:t>
+            </w:r>
+            <w:proofErr w:type="spellEnd"/>
+            <w:r>
+              <w:t>": 2</w:t>
             </w:r>
           </w:p>
           <w:p>
@@ -1887,37 +2992,77 @@
               </w:tabs>
             </w:pPr>
             <w:r>
-              <w:t xml:space="preserve">    "entityName": "com.equinooxe.domain.Permission",</w:t>
-            </w:r>
-          </w:p>
-          <w:p>
-            <w:pPr>
-              <w:tabs>
-                <w:tab w:val="left" w:pos="2677"/>
-              </w:tabs>
-            </w:pPr>
-            <w:r>
-              <w:t xml:space="preserve">    "hardDeleteCount": 0,</w:t>
-            </w:r>
-          </w:p>
-          <w:p>
-            <w:pPr>
-              <w:tabs>
-                <w:tab w:val="left" w:pos="2677"/>
-              </w:tabs>
-            </w:pPr>
-            <w:r>
-              <w:t xml:space="preserve">    "softDeleteCount": 0,</w:t>
-            </w:r>
-          </w:p>
-          <w:p>
-            <w:pPr>
-              <w:tabs>
-                <w:tab w:val="left" w:pos="2677"/>
-              </w:tabs>
-            </w:pPr>
-            <w:r>
-              <w:t xml:space="preserve">    "initialDeleteCount": 0</w:t>
+              <w:t xml:space="preserve">    "</w:t>
+            </w:r>
+            <w:proofErr w:type="spellStart"/>
+            <w:r>
+              <w:t>entityName</w:t>
+            </w:r>
+            <w:proofErr w:type="spellEnd"/>
+            <w:r>
+              <w:t>": "</w:t>
+            </w:r>
+            <w:proofErr w:type="spellStart"/>
+            <w:r>
+              <w:t>com.equinooxe.domain.Permission</w:t>
+            </w:r>
+            <w:proofErr w:type="spellEnd"/>
+            <w:r>
+              <w:t>",</w:t>
+            </w:r>
+          </w:p>
+          <w:p>
+            <w:pPr>
+              <w:tabs>
+                <w:tab w:val="left" w:pos="2677"/>
+              </w:tabs>
+            </w:pPr>
+            <w:r>
+              <w:t xml:space="preserve">    "</w:t>
+            </w:r>
+            <w:proofErr w:type="spellStart"/>
+            <w:r>
+              <w:t>hardDeleteCount</w:t>
+            </w:r>
+            <w:proofErr w:type="spellEnd"/>
+            <w:r>
+              <w:t>": 0,</w:t>
+            </w:r>
+          </w:p>
+          <w:p>
+            <w:pPr>
+              <w:tabs>
+                <w:tab w:val="left" w:pos="2677"/>
+              </w:tabs>
+            </w:pPr>
+            <w:r>
+              <w:t xml:space="preserve">    "</w:t>
+            </w:r>
+            <w:proofErr w:type="spellStart"/>
+            <w:r>
+              <w:t>softDeleteCount</w:t>
+            </w:r>
+            <w:proofErr w:type="spellEnd"/>
+            <w:r>
+              <w:t>": 0,</w:t>
+            </w:r>
+          </w:p>
+          <w:p>
+            <w:pPr>
+              <w:tabs>
+                <w:tab w:val="left" w:pos="2677"/>
+              </w:tabs>
+            </w:pPr>
+            <w:r>
+              <w:t xml:space="preserve">    "</w:t>
+            </w:r>
+            <w:proofErr w:type="spellStart"/>
+            <w:r>
+              <w:t>initialDeleteCount</w:t>
+            </w:r>
+            <w:proofErr w:type="spellEnd"/>
+            <w:r>
+              <w:t>": 0</w:t>
             </w:r>
           </w:p>
           <w:p>
@@ -2111,91 +3256,12 @@
           <w:tcPr>
             <w:tcW w:w="4606" w:type="dxa"/>
           </w:tcPr>
-          <w:p>
-            <w:r>
-              <w:t xml:space="preserve">Java 8 LocalDateTime serialization </w:t>
-            </w:r>
-          </w:p>
+          <w:p/>
         </w:tc>
         <w:tc>
           <w:tcPr>
             <w:tcW w:w="4606" w:type="dxa"/>
           </w:tcPr>
-          <w:p>
-            <w:r>
-              <w:t>{</w:t>
-            </w:r>
-          </w:p>
-          <w:p>
-            <w:r>
-              <w:t xml:space="preserve">    "month": "NOVEMBER",</w:t>
-            </w:r>
-          </w:p>
-          <w:p>
-            <w:r>
-              <w:t xml:space="preserve">    "year": 2016,</w:t>
-            </w:r>
-          </w:p>
-          <w:p>
-            <w:r>
-              <w:t xml:space="preserve">    "dayOfMonth": 3,</w:t>
-            </w:r>
-          </w:p>
-          <w:p>
-            <w:r>
-              <w:t xml:space="preserve">    "dayOfWeek": "THURSDAY",</w:t>
-            </w:r>
-          </w:p>
-          <w:p>
-            <w:r>
-              <w:t xml:space="preserve">    "dayOfYear": 308,</w:t>
-            </w:r>
-          </w:p>
-          <w:p>
-            <w:r>
-              <w:t xml:space="preserve">    "monthValue": 11,</w:t>
-            </w:r>
-          </w:p>
-          <w:p>
-            <w:r>
-              <w:t xml:space="preserve">    "hour": 5,</w:t>
-            </w:r>
-          </w:p>
-          <w:p>
-            <w:r>
-              <w:t xml:space="preserve">    "minute": 51,</w:t>
-            </w:r>
-          </w:p>
-          <w:p>
-            <w:r>
-              <w:t xml:space="preserve">    "nano": 0,</w:t>
-            </w:r>
-          </w:p>
-          <w:p>
-            <w:r>
-              <w:t xml:space="preserve">    "second": 51,</w:t>
-            </w:r>
-          </w:p>
-          <w:p>
-            <w:r>
-              <w:t xml:space="preserve">    "chronology": {</w:t>
-            </w:r>
-          </w:p>
-          <w:p>
-            <w:r>
-              <w:t xml:space="preserve">      "id": "ISO",</w:t>
-            </w:r>
-          </w:p>
-          <w:p>
-            <w:r>
-              <w:t xml:space="preserve">      "calendarType": "iso8601"</w:t>
-            </w:r>
-          </w:p>
-          <w:p>
-            <w:r>
-              <w:t xml:space="preserve">    }</w:t>
-            </w:r>
-          </w:p>
           <w:p/>
         </w:tc>
       </w:tr>
@@ -2933,7 +3999,7 @@
 </file>
 
 <file path=customXml/itemProps1.xml><?xml version="1.0" encoding="utf-8"?>
-<ds:datastoreItem xmlns:ds="http://schemas.openxmlformats.org/officeDocument/2006/customXml" ds:itemID="{E5E399E8-627A-4BC9-BF60-A4709C904C8A}">
+<ds:datastoreItem xmlns:ds="http://schemas.openxmlformats.org/officeDocument/2006/customXml" ds:itemID="{4D8F453C-605C-4D4A-8FDA-86C516FDF181}">
   <ds:schemaRefs>
     <ds:schemaRef ds:uri="http://schemas.openxmlformats.org/officeDocument/2006/bibliography"/>
   </ds:schemaRefs>

</xml_diff>